<commit_message>
updated document, added images and updated uml
</commit_message>
<xml_diff>
--- a/ufodoc.docx
+++ b/ufodoc.docx
@@ -1,10 +1,10 @@
 
 <file path=word/document.xml><?xml version="1.0" encoding="utf-8"?>
-<w:document xmlns:wpc="http://schemas.microsoft.com/office/word/2010/wordprocessingCanvas" xmlns:cx="http://schemas.microsoft.com/office/drawing/2014/chartex" xmlns:cx1="http://schemas.microsoft.com/office/drawing/2015/9/8/chartex" xmlns:cx2="http://schemas.microsoft.com/office/drawing/2015/10/21/chartex" xmlns:cx3="http://schemas.microsoft.com/office/drawing/2016/5/9/chartex" xmlns:cx4="http://schemas.microsoft.com/office/drawing/2016/5/10/chartex" xmlns:cx5="http://schemas.microsoft.com/office/drawing/2016/5/11/chartex" xmlns:cx6="http://schemas.microsoft.com/office/drawing/2016/5/12/chartex" xmlns:cx7="http://schemas.microsoft.com/office/drawing/2016/5/13/chartex" xmlns:cx8="http://schemas.microsoft.com/office/drawing/2016/5/14/chartex" xmlns:mc="http://schemas.openxmlformats.org/markup-compatibility/2006" xmlns:aink="http://schemas.microsoft.com/office/drawing/2016/ink" xmlns:am3d="http://schemas.microsoft.com/office/drawing/2017/model3d" xmlns:o="urn:schemas-microsoft-com:office:office" xmlns:r="http://schemas.openxmlformats.org/officeDocument/2006/relationships" xmlns:m="http://schemas.openxmlformats.org/officeDocument/2006/math" xmlns:v="urn:schemas-microsoft-com:vml" xmlns:wp14="http://schemas.microsoft.com/office/word/2010/wordprocessingDrawing" xmlns:wp="http://schemas.openxmlformats.org/drawingml/2006/wordprocessingDrawing" xmlns:w10="urn:schemas-microsoft-com:office:word" xmlns:w="http://schemas.openxmlformats.org/wordprocessingml/2006/main" xmlns:w14="http://schemas.microsoft.com/office/word/2010/wordml" xmlns:w15="http://schemas.microsoft.com/office/word/2012/wordml" xmlns:w16cid="http://schemas.microsoft.com/office/word/2016/wordml/cid" xmlns:w16se="http://schemas.microsoft.com/office/word/2015/wordml/symex" xmlns:wpg="http://schemas.microsoft.com/office/word/2010/wordprocessingGroup" xmlns:wpi="http://schemas.microsoft.com/office/word/2010/wordprocessingInk" xmlns:wne="http://schemas.microsoft.com/office/word/2006/wordml" xmlns:wps="http://schemas.microsoft.com/office/word/2010/wordprocessingShape" mc:Ignorable="w14 w15 w16se w16cid wp14">
+<w:document xmlns:wpc="http://schemas.microsoft.com/office/word/2010/wordprocessingCanvas" xmlns:cx="http://schemas.microsoft.com/office/drawing/2014/chartex" xmlns:cx1="http://schemas.microsoft.com/office/drawing/2015/9/8/chartex" xmlns:cx2="http://schemas.microsoft.com/office/drawing/2015/10/21/chartex" xmlns:cx3="http://schemas.microsoft.com/office/drawing/2016/5/9/chartex" xmlns:cx4="http://schemas.microsoft.com/office/drawing/2016/5/10/chartex" xmlns:cx5="http://schemas.microsoft.com/office/drawing/2016/5/11/chartex" xmlns:cx6="http://schemas.microsoft.com/office/drawing/2016/5/12/chartex" xmlns:cx7="http://schemas.microsoft.com/office/drawing/2016/5/13/chartex" xmlns:cx8="http://schemas.microsoft.com/office/drawing/2016/5/14/chartex" xmlns:mc="http://schemas.openxmlformats.org/markup-compatibility/2006" xmlns:aink="http://schemas.microsoft.com/office/drawing/2016/ink" xmlns:am3d="http://schemas.microsoft.com/office/drawing/2017/model3d" xmlns:o="urn:schemas-microsoft-com:office:office" xmlns:r="http://schemas.openxmlformats.org/officeDocument/2006/relationships" xmlns:m="http://schemas.openxmlformats.org/officeDocument/2006/math" xmlns:v="urn:schemas-microsoft-com:vml" xmlns:wp14="http://schemas.microsoft.com/office/word/2010/wordprocessingDrawing" xmlns:wp="http://schemas.openxmlformats.org/drawingml/2006/wordprocessingDrawing" xmlns:w10="urn:schemas-microsoft-com:office:word" xmlns:w="http://schemas.openxmlformats.org/wordprocessingml/2006/main" xmlns:w14="http://schemas.microsoft.com/office/word/2010/wordml" xmlns:w15="http://schemas.microsoft.com/office/word/2012/wordml" xmlns:w16cex="http://schemas.microsoft.com/office/word/2018/wordml/cex" xmlns:w16cid="http://schemas.microsoft.com/office/word/2016/wordml/cid" xmlns:w16="http://schemas.microsoft.com/office/word/2018/wordml" xmlns:w16se="http://schemas.microsoft.com/office/word/2015/wordml/symex" xmlns:wpg="http://schemas.microsoft.com/office/word/2010/wordprocessingGroup" xmlns:wpi="http://schemas.microsoft.com/office/word/2010/wordprocessingInk" xmlns:wne="http://schemas.microsoft.com/office/word/2006/wordml" xmlns:wps="http://schemas.microsoft.com/office/word/2010/wordprocessingShape" mc:Ignorable="w14 w15 w16se w16cid w16 w16cex wp14">
   <w:body>
     <w:p>
       <w:pPr>
-        <w:pStyle w:val="Titel"/>
+        <w:pStyle w:val="Title"/>
         <w:rPr>
           <w:color w:val="2E74B5" w:themeColor="accent5" w:themeShade="BF"/>
         </w:rPr>
@@ -18,7 +18,7 @@
     </w:p>
     <w:p>
       <w:pPr>
-        <w:pStyle w:val="Ondertitel"/>
+        <w:pStyle w:val="Subtitle"/>
         <w:rPr>
           <w:lang w:val="en-US"/>
         </w:rPr>
@@ -403,7 +403,7 @@
     </w:p>
     <w:p>
       <w:pPr>
-        <w:pStyle w:val="Kop1"/>
+        <w:pStyle w:val="Heading1"/>
       </w:pPr>
       <w:r>
         <w:lastRenderedPageBreak/>
@@ -412,7 +412,7 @@
     </w:p>
     <w:p>
       <w:pPr>
-        <w:pStyle w:val="Kop2"/>
+        <w:pStyle w:val="Heading2"/>
       </w:pPr>
       <w:r>
         <w:t>Op welk moment wordt er g</w:t>
@@ -423,7 +423,7 @@
     </w:p>
     <w:p>
       <w:pPr>
-        <w:pStyle w:val="Geenafstand"/>
+        <w:pStyle w:val="NoSpacing"/>
       </w:pPr>
       <w:r>
         <w:t xml:space="preserve">Het zoeken van A* stopt wanneer de </w:t>
@@ -439,12 +439,12 @@
     </w:p>
     <w:p>
       <w:pPr>
-        <w:pStyle w:val="Geenafstand"/>
-      </w:pPr>
-    </w:p>
-    <w:p>
-      <w:pPr>
-        <w:pStyle w:val="Kop2"/>
+        <w:pStyle w:val="NoSpacing"/>
+      </w:pPr>
+    </w:p>
+    <w:p>
+      <w:pPr>
+        <w:pStyle w:val="Heading2"/>
       </w:pPr>
       <w:r>
         <w:t>Wat is jullie heuristiek en waarom is deze gekozen?</w:t>
@@ -452,7 +452,7 @@
     </w:p>
     <w:p>
       <w:pPr>
-        <w:pStyle w:val="Geenafstand"/>
+        <w:pStyle w:val="NoSpacing"/>
       </w:pPr>
       <w:r>
         <w:t xml:space="preserve">We hebben gekozen voor een Manhattan heuristiek aangezien de actoren op de graaf slechts </w:t>
@@ -471,12 +471,12 @@
     </w:p>
     <w:p>
       <w:pPr>
-        <w:pStyle w:val="Geenafstand"/>
-      </w:pPr>
-    </w:p>
-    <w:p>
-      <w:pPr>
-        <w:pStyle w:val="Kop2"/>
+        <w:pStyle w:val="NoSpacing"/>
+      </w:pPr>
+    </w:p>
+    <w:p>
+      <w:pPr>
+        <w:pStyle w:val="Heading2"/>
       </w:pPr>
       <w:r>
         <w:t>Hoe kan een entiteit zijn doel bereiken als deze beweegt?</w:t>
@@ -484,17 +484,20 @@
     </w:p>
     <w:p>
       <w:pPr>
-        <w:pStyle w:val="Geenafstand"/>
-      </w:pPr>
-    </w:p>
-    <w:p>
-      <w:pPr>
-        <w:pStyle w:val="Geenafstand"/>
-      </w:pPr>
-    </w:p>
-    <w:p>
-      <w:pPr>
-        <w:pStyle w:val="Kop1"/>
+        <w:pStyle w:val="NoSpacing"/>
+      </w:pPr>
+      <w:r>
+        <w:t>Een entiteit bekijkt voordat hij naar een bewegend doel gaat het pad van dit doel. Voor elke node van dit pad wordt de heuristiek berekend voor de entiteit naar de node in het pad en voor het doel en de node in het pad. Slechts wanneer de heuristiek van de entiteit naar de node kleiner is dan die van het doel legt deze het pad af. Zo niet blijft deze bij het laatste doel. Met deze strategie kan de entiteit beslissen om het doel te gaan onderscheppen, te verplaatsen naar een ander doel node of te wachten bij het laatste doel node.</w:t>
+      </w:r>
+    </w:p>
+    <w:p>
+      <w:pPr>
+        <w:pStyle w:val="NoSpacing"/>
+      </w:pPr>
+    </w:p>
+    <w:p>
+      <w:pPr>
+        <w:pStyle w:val="Heading1"/>
       </w:pPr>
       <w:r>
         <w:t>FSM</w:t>
@@ -502,34 +505,867 @@
     </w:p>
     <w:p>
       <w:pPr>
-        <w:pStyle w:val="Kop2"/>
+        <w:pStyle w:val="Heading2"/>
       </w:pPr>
       <w:r>
         <w:t>Leg van de toestandsdiagrammen de toestanden en transities uit</w:t>
       </w:r>
     </w:p>
+    <w:p>
+      <w:pPr>
+        <w:pStyle w:val="Heading2"/>
+      </w:pPr>
+      <w:r>
+        <w:t xml:space="preserve">Tank state </w:t>
+      </w:r>
+      <w:proofErr w:type="spellStart"/>
+      <w:r>
+        <w:t>chart</w:t>
+      </w:r>
+      <w:proofErr w:type="spellEnd"/>
+    </w:p>
+    <w:p>
+      <w:pPr>
+        <w:pStyle w:val="Heading3"/>
+      </w:pPr>
+      <w:proofErr w:type="spellStart"/>
+      <w:r>
+        <w:t>States</w:t>
+      </w:r>
+      <w:proofErr w:type="spellEnd"/>
+    </w:p>
+    <w:p>
+      <w:pPr>
+        <w:pStyle w:val="ListParagraph"/>
+        <w:numPr>
+          <w:ilvl w:val="0"/>
+          <w:numId w:val="3"/>
+        </w:numPr>
+        <w:rPr>
+          <w:lang w:val="en-US"/>
+        </w:rPr>
+      </w:pPr>
+      <w:r>
+        <w:rPr>
+          <w:lang w:val="en-US"/>
+        </w:rPr>
+        <w:t>Wandering; Moves tank to</w:t>
+      </w:r>
+      <w:r>
+        <w:rPr>
+          <w:lang w:val="en-US"/>
+        </w:rPr>
+        <w:t xml:space="preserve"> random adjacent node.</w:t>
+      </w:r>
+    </w:p>
+    <w:p>
+      <w:pPr>
+        <w:pStyle w:val="ListParagraph"/>
+        <w:numPr>
+          <w:ilvl w:val="0"/>
+          <w:numId w:val="3"/>
+        </w:numPr>
+        <w:rPr>
+          <w:lang w:val="en-US"/>
+        </w:rPr>
+      </w:pPr>
+      <w:proofErr w:type="spellStart"/>
+      <w:r>
+        <w:rPr>
+          <w:lang w:val="en-US"/>
+        </w:rPr>
+        <w:t>TravelingToEMP</w:t>
+      </w:r>
+      <w:proofErr w:type="spellEnd"/>
+      <w:r>
+        <w:rPr>
+          <w:lang w:val="en-US"/>
+        </w:rPr>
+        <w:t>; Moves tank to closest EMP location.</w:t>
+      </w:r>
+    </w:p>
+    <w:p>
+      <w:pPr>
+        <w:pStyle w:val="ListParagraph"/>
+        <w:numPr>
+          <w:ilvl w:val="0"/>
+          <w:numId w:val="3"/>
+        </w:numPr>
+        <w:rPr>
+          <w:lang w:val="en-US"/>
+        </w:rPr>
+      </w:pPr>
+      <w:proofErr w:type="spellStart"/>
+      <w:r>
+        <w:rPr>
+          <w:lang w:val="en-US"/>
+        </w:rPr>
+        <w:t>TravelingToShield</w:t>
+      </w:r>
+      <w:proofErr w:type="spellEnd"/>
+      <w:r>
+        <w:rPr>
+          <w:lang w:val="en-US"/>
+        </w:rPr>
+        <w:t>; Moves tank to closest shield location.</w:t>
+      </w:r>
+    </w:p>
+    <w:p>
+      <w:pPr>
+        <w:pStyle w:val="ListParagraph"/>
+        <w:numPr>
+          <w:ilvl w:val="0"/>
+          <w:numId w:val="3"/>
+        </w:numPr>
+        <w:rPr>
+          <w:lang w:val="en-US"/>
+        </w:rPr>
+      </w:pPr>
+      <w:proofErr w:type="spellStart"/>
+      <w:r>
+        <w:rPr>
+          <w:lang w:val="en-US"/>
+        </w:rPr>
+        <w:t>FleeFromUfo</w:t>
+      </w:r>
+      <w:proofErr w:type="spellEnd"/>
+      <w:r>
+        <w:rPr>
+          <w:lang w:val="en-US"/>
+        </w:rPr>
+        <w:t xml:space="preserve">; Moves to the furthest node away from the </w:t>
+      </w:r>
+      <w:proofErr w:type="spellStart"/>
+      <w:r>
+        <w:rPr>
+          <w:lang w:val="en-US"/>
+        </w:rPr>
+        <w:t>ufo</w:t>
+      </w:r>
+      <w:proofErr w:type="spellEnd"/>
+      <w:r>
+        <w:rPr>
+          <w:lang w:val="en-US"/>
+        </w:rPr>
+        <w:t>.</w:t>
+      </w:r>
+    </w:p>
+    <w:p>
+      <w:pPr>
+        <w:pStyle w:val="ListParagraph"/>
+        <w:numPr>
+          <w:ilvl w:val="0"/>
+          <w:numId w:val="3"/>
+        </w:numPr>
+        <w:rPr>
+          <w:lang w:val="en-US"/>
+        </w:rPr>
+      </w:pPr>
+      <w:proofErr w:type="spellStart"/>
+      <w:r>
+        <w:rPr>
+          <w:lang w:val="en-US"/>
+        </w:rPr>
+        <w:t>TravelToANWB</w:t>
+      </w:r>
+      <w:proofErr w:type="spellEnd"/>
+      <w:r>
+        <w:rPr>
+          <w:lang w:val="en-US"/>
+        </w:rPr>
+        <w:t>; Moves to Andre from the ANWB.</w:t>
+      </w:r>
+    </w:p>
+    <w:p>
+      <w:pPr>
+        <w:pStyle w:val="Heading3"/>
+      </w:pPr>
+      <w:proofErr w:type="spellStart"/>
+      <w:r>
+        <w:t>Transitions</w:t>
+      </w:r>
+      <w:proofErr w:type="spellEnd"/>
+    </w:p>
+    <w:p>
+      <w:pPr>
+        <w:pStyle w:val="ListParagraph"/>
+        <w:numPr>
+          <w:ilvl w:val="0"/>
+          <w:numId w:val="4"/>
+        </w:numPr>
+      </w:pPr>
+      <w:proofErr w:type="spellStart"/>
+      <w:r>
+        <w:t>Wandering</w:t>
+      </w:r>
+      <w:proofErr w:type="spellEnd"/>
+      <w:r>
+        <w:t xml:space="preserve"> </w:t>
+      </w:r>
+      <w:r>
+        <w:sym w:font="Wingdings" w:char="F0E0"/>
+      </w:r>
+      <w:r>
+        <w:t xml:space="preserve"> </w:t>
+      </w:r>
+      <w:proofErr w:type="spellStart"/>
+      <w:r>
+        <w:t>TravelingToEMP</w:t>
+      </w:r>
+      <w:proofErr w:type="spellEnd"/>
+      <w:r>
+        <w:t>; Transitie gebaseerd op kansberekening</w:t>
+      </w:r>
+    </w:p>
+    <w:p>
+      <w:pPr>
+        <w:pStyle w:val="ListParagraph"/>
+        <w:numPr>
+          <w:ilvl w:val="0"/>
+          <w:numId w:val="4"/>
+        </w:numPr>
+      </w:pPr>
+      <w:proofErr w:type="spellStart"/>
+      <w:r>
+        <w:t>Wandering</w:t>
+      </w:r>
+      <w:proofErr w:type="spellEnd"/>
+      <w:r>
+        <w:t xml:space="preserve"> </w:t>
+      </w:r>
+      <w:r>
+        <w:sym w:font="Wingdings" w:char="F0E0"/>
+      </w:r>
+      <w:r>
+        <w:t xml:space="preserve"> </w:t>
+      </w:r>
+      <w:proofErr w:type="spellStart"/>
+      <w:r>
+        <w:t>TravelingToShield</w:t>
+      </w:r>
+      <w:proofErr w:type="spellEnd"/>
+      <w:r>
+        <w:t>; Transitie gebaseerd op kansberekening</w:t>
+      </w:r>
+    </w:p>
+    <w:p>
+      <w:pPr>
+        <w:pStyle w:val="ListParagraph"/>
+        <w:numPr>
+          <w:ilvl w:val="0"/>
+          <w:numId w:val="4"/>
+        </w:numPr>
+      </w:pPr>
+      <w:proofErr w:type="spellStart"/>
+      <w:r>
+        <w:t>Wandering</w:t>
+      </w:r>
+      <w:proofErr w:type="spellEnd"/>
+      <w:r>
+        <w:t xml:space="preserve"> </w:t>
+      </w:r>
+      <w:r>
+        <w:sym w:font="Wingdings" w:char="F0E0"/>
+      </w:r>
+      <w:r>
+        <w:t xml:space="preserve"> </w:t>
+      </w:r>
+      <w:proofErr w:type="spellStart"/>
+      <w:r>
+        <w:t>FleeFromUfo</w:t>
+      </w:r>
+      <w:proofErr w:type="spellEnd"/>
+      <w:r>
+        <w:t>; Transitie gebaseerd op kansberekening</w:t>
+      </w:r>
+    </w:p>
+    <w:p>
+      <w:pPr>
+        <w:pStyle w:val="ListParagraph"/>
+        <w:numPr>
+          <w:ilvl w:val="0"/>
+          <w:numId w:val="4"/>
+        </w:numPr>
+      </w:pPr>
+      <w:proofErr w:type="spellStart"/>
+      <w:r>
+        <w:t>TravelingToEMP</w:t>
+      </w:r>
+      <w:proofErr w:type="spellEnd"/>
+      <w:r>
+        <w:t xml:space="preserve"> </w:t>
+      </w:r>
+      <w:r>
+        <w:sym w:font="Wingdings" w:char="F0E0"/>
+      </w:r>
+      <w:r>
+        <w:t xml:space="preserve"> </w:t>
+      </w:r>
+      <w:proofErr w:type="spellStart"/>
+      <w:r>
+        <w:t>Wandering</w:t>
+      </w:r>
+      <w:proofErr w:type="spellEnd"/>
+      <w:r>
+        <w:t>; EMP gevonden. T</w:t>
+      </w:r>
+      <w:r>
+        <w:t>erug naar vorige.</w:t>
+      </w:r>
+    </w:p>
+    <w:p>
+      <w:pPr>
+        <w:pStyle w:val="ListParagraph"/>
+        <w:numPr>
+          <w:ilvl w:val="0"/>
+          <w:numId w:val="4"/>
+        </w:numPr>
+      </w:pPr>
+      <w:proofErr w:type="spellStart"/>
+      <w:r>
+        <w:t>TravelingToShield</w:t>
+      </w:r>
+      <w:proofErr w:type="spellEnd"/>
+      <w:r>
+        <w:t xml:space="preserve"> </w:t>
+      </w:r>
+      <w:r>
+        <w:sym w:font="Wingdings" w:char="F0E0"/>
+      </w:r>
+      <w:r>
+        <w:t xml:space="preserve"> </w:t>
+      </w:r>
+      <w:proofErr w:type="spellStart"/>
+      <w:r>
+        <w:t>Wandering</w:t>
+      </w:r>
+      <w:proofErr w:type="spellEnd"/>
+      <w:r>
+        <w:t xml:space="preserve">; </w:t>
+      </w:r>
+      <w:proofErr w:type="spellStart"/>
+      <w:r>
+        <w:t>Shield</w:t>
+      </w:r>
+      <w:proofErr w:type="spellEnd"/>
+      <w:r>
+        <w:t xml:space="preserve"> gevonden. Terug naar vorige.</w:t>
+      </w:r>
+    </w:p>
+    <w:p>
+      <w:pPr>
+        <w:pStyle w:val="ListParagraph"/>
+        <w:numPr>
+          <w:ilvl w:val="0"/>
+          <w:numId w:val="4"/>
+        </w:numPr>
+      </w:pPr>
+      <w:proofErr w:type="spellStart"/>
+      <w:r>
+        <w:t>FleeFromUfo</w:t>
+      </w:r>
+      <w:proofErr w:type="spellEnd"/>
+      <w:r>
+        <w:t xml:space="preserve"> </w:t>
+      </w:r>
+      <w:r>
+        <w:sym w:font="Wingdings" w:char="F0E0"/>
+      </w:r>
+      <w:r>
+        <w:t xml:space="preserve"> </w:t>
+      </w:r>
+      <w:proofErr w:type="spellStart"/>
+      <w:r>
+        <w:t>Wandering</w:t>
+      </w:r>
+      <w:proofErr w:type="spellEnd"/>
+      <w:r>
+        <w:t>; Gevlucht van u</w:t>
+      </w:r>
+      <w:r>
+        <w:t>fo. Terug naar vorige.</w:t>
+      </w:r>
+    </w:p>
+    <w:p>
+      <w:pPr>
+        <w:pStyle w:val="ListParagraph"/>
+        <w:numPr>
+          <w:ilvl w:val="0"/>
+          <w:numId w:val="4"/>
+        </w:numPr>
+      </w:pPr>
+      <w:proofErr w:type="spellStart"/>
+      <w:r>
+        <w:t>Collision</w:t>
+      </w:r>
+      <w:proofErr w:type="spellEnd"/>
+      <w:r>
+        <w:t xml:space="preserve"> </w:t>
+      </w:r>
+      <w:proofErr w:type="spellStart"/>
+      <w:r>
+        <w:t>UfoMeetsTank</w:t>
+      </w:r>
+      <w:proofErr w:type="spellEnd"/>
+      <w:r>
+        <w:t xml:space="preserve"> </w:t>
+      </w:r>
+      <w:r>
+        <w:sym w:font="Wingdings" w:char="F0E0"/>
+      </w:r>
+      <w:r>
+        <w:t xml:space="preserve"> </w:t>
+      </w:r>
+      <w:proofErr w:type="spellStart"/>
+      <w:r>
+        <w:t>TravelToANWB</w:t>
+      </w:r>
+      <w:proofErr w:type="spellEnd"/>
+      <w:r>
+        <w:t xml:space="preserve">; </w:t>
+      </w:r>
+      <w:r>
+        <w:t>(</w:t>
+      </w:r>
+      <w:r>
+        <w:t>HP &lt;= 0</w:t>
+      </w:r>
+      <w:r>
+        <w:t>)</w:t>
+      </w:r>
+      <w:r>
+        <w:t xml:space="preserve"> als resultaat van</w:t>
+      </w:r>
+      <w:r>
+        <w:t xml:space="preserve"> </w:t>
+      </w:r>
+      <w:proofErr w:type="spellStart"/>
+      <w:r>
+        <w:t>collision</w:t>
+      </w:r>
+      <w:proofErr w:type="spellEnd"/>
+      <w:r>
+        <w:t>. Ga naar Andre van de ANWB.</w:t>
+      </w:r>
+    </w:p>
+    <w:p>
+      <w:pPr>
+        <w:pStyle w:val="ListParagraph"/>
+        <w:numPr>
+          <w:ilvl w:val="0"/>
+          <w:numId w:val="4"/>
+        </w:numPr>
+      </w:pPr>
+      <w:proofErr w:type="spellStart"/>
+      <w:r>
+        <w:t>TravelToANWB</w:t>
+      </w:r>
+      <w:proofErr w:type="spellEnd"/>
+      <w:r>
+        <w:t xml:space="preserve"> </w:t>
+      </w:r>
+      <w:r>
+        <w:sym w:font="Wingdings" w:char="F0E0"/>
+      </w:r>
+      <w:r>
+        <w:t xml:space="preserve"> </w:t>
+      </w:r>
+      <w:proofErr w:type="spellStart"/>
+      <w:r>
+        <w:t>Wandering</w:t>
+      </w:r>
+      <w:proofErr w:type="spellEnd"/>
+      <w:r>
+        <w:t xml:space="preserve">; Andre gevonden en gerepareerd. Terug naar </w:t>
+      </w:r>
+      <w:proofErr w:type="spellStart"/>
+      <w:r>
+        <w:t>Wandering</w:t>
+      </w:r>
+      <w:proofErr w:type="spellEnd"/>
+      <w:r>
+        <w:t>.</w:t>
+      </w:r>
+    </w:p>
+    <w:p>
+      <w:pPr>
+        <w:rPr>
+          <w:rFonts w:asciiTheme="majorHAnsi" w:eastAsiaTheme="majorEastAsia" w:hAnsiTheme="majorHAnsi" w:cstheme="majorBidi"/>
+          <w:color w:val="2F5496" w:themeColor="accent1" w:themeShade="BF"/>
+          <w:sz w:val="26"/>
+          <w:szCs w:val="26"/>
+        </w:rPr>
+      </w:pPr>
+      <w:r>
+        <w:br w:type="page"/>
+      </w:r>
+    </w:p>
+    <w:p>
+      <w:pPr>
+        <w:pStyle w:val="Heading2"/>
+      </w:pPr>
+      <w:proofErr w:type="gramStart"/>
+      <w:r>
+        <w:lastRenderedPageBreak/>
+        <w:t>Ufo state</w:t>
+      </w:r>
+      <w:proofErr w:type="gramEnd"/>
+      <w:r>
+        <w:t xml:space="preserve"> </w:t>
+      </w:r>
+      <w:proofErr w:type="spellStart"/>
+      <w:r>
+        <w:t>chart</w:t>
+      </w:r>
+      <w:proofErr w:type="spellEnd"/>
+    </w:p>
+    <w:p>
+      <w:pPr>
+        <w:pStyle w:val="Heading3"/>
+      </w:pPr>
+      <w:proofErr w:type="spellStart"/>
+      <w:r>
+        <w:t>States</w:t>
+      </w:r>
+      <w:proofErr w:type="spellEnd"/>
+    </w:p>
+    <w:p>
+      <w:pPr>
+        <w:pStyle w:val="ListParagraph"/>
+        <w:numPr>
+          <w:ilvl w:val="0"/>
+          <w:numId w:val="7"/>
+        </w:numPr>
+        <w:rPr>
+          <w:lang w:val="en-US"/>
+        </w:rPr>
+      </w:pPr>
+      <w:r>
+        <w:rPr>
+          <w:lang w:val="en-US"/>
+        </w:rPr>
+        <w:t>Wandering; Travels by a r</w:t>
+      </w:r>
+      <w:r>
+        <w:rPr>
+          <w:lang w:val="en-US"/>
+        </w:rPr>
+        <w:t>andom vector created every second.</w:t>
+      </w:r>
+    </w:p>
+    <w:p>
+      <w:pPr>
+        <w:pStyle w:val="ListParagraph"/>
+        <w:numPr>
+          <w:ilvl w:val="0"/>
+          <w:numId w:val="7"/>
+        </w:numPr>
+        <w:rPr>
+          <w:lang w:val="en-US"/>
+        </w:rPr>
+      </w:pPr>
+      <w:proofErr w:type="spellStart"/>
+      <w:r>
+        <w:rPr>
+          <w:lang w:val="en-US"/>
+        </w:rPr>
+        <w:t>ChasingHuman</w:t>
+      </w:r>
+      <w:proofErr w:type="spellEnd"/>
+      <w:r>
+        <w:rPr>
+          <w:lang w:val="en-US"/>
+        </w:rPr>
+        <w:t xml:space="preserve">; Chases human until collided or transitioned to </w:t>
+      </w:r>
+      <w:proofErr w:type="spellStart"/>
+      <w:r>
+        <w:rPr>
+          <w:lang w:val="en-US"/>
+        </w:rPr>
+        <w:t>ChasingTank</w:t>
+      </w:r>
+      <w:proofErr w:type="spellEnd"/>
+    </w:p>
+    <w:p>
+      <w:pPr>
+        <w:pStyle w:val="ListParagraph"/>
+        <w:numPr>
+          <w:ilvl w:val="0"/>
+          <w:numId w:val="7"/>
+        </w:numPr>
+        <w:rPr>
+          <w:lang w:val="en-US"/>
+        </w:rPr>
+      </w:pPr>
+      <w:proofErr w:type="spellStart"/>
+      <w:r>
+        <w:rPr>
+          <w:lang w:val="en-US"/>
+        </w:rPr>
+        <w:t>ChasingTank</w:t>
+      </w:r>
+      <w:proofErr w:type="spellEnd"/>
+      <w:r>
+        <w:rPr>
+          <w:lang w:val="en-US"/>
+        </w:rPr>
+        <w:t>; Chases tank until collided</w:t>
+      </w:r>
+    </w:p>
+    <w:p>
+      <w:pPr>
+        <w:pStyle w:val="ListParagraph"/>
+        <w:numPr>
+          <w:ilvl w:val="0"/>
+          <w:numId w:val="7"/>
+        </w:numPr>
+        <w:rPr>
+          <w:lang w:val="en-US"/>
+        </w:rPr>
+      </w:pPr>
+      <w:proofErr w:type="spellStart"/>
+      <w:r>
+        <w:rPr>
+          <w:lang w:val="en-US"/>
+        </w:rPr>
+        <w:t>FreeUfo</w:t>
+      </w:r>
+      <w:proofErr w:type="spellEnd"/>
+      <w:r>
+        <w:rPr>
+          <w:lang w:val="en-US"/>
+        </w:rPr>
+        <w:t xml:space="preserve">; </w:t>
+      </w:r>
+      <w:proofErr w:type="gramStart"/>
+      <w:r>
+        <w:rPr>
+          <w:lang w:val="en-US"/>
+        </w:rPr>
+        <w:t>has to</w:t>
+      </w:r>
+      <w:proofErr w:type="gramEnd"/>
+      <w:r>
+        <w:rPr>
+          <w:lang w:val="en-US"/>
+        </w:rPr>
+        <w:t xml:space="preserve"> wait 20 turns until it </w:t>
+      </w:r>
+      <w:proofErr w:type="spellStart"/>
+      <w:r>
+        <w:rPr>
+          <w:lang w:val="en-US"/>
+        </w:rPr>
+        <w:t>ufo</w:t>
+      </w:r>
+      <w:proofErr w:type="spellEnd"/>
+      <w:r>
+        <w:rPr>
+          <w:lang w:val="en-US"/>
+        </w:rPr>
+        <w:t xml:space="preserve"> can move again.</w:t>
+      </w:r>
+    </w:p>
+    <w:p>
+      <w:pPr>
+        <w:pStyle w:val="Heading3"/>
+      </w:pPr>
+      <w:proofErr w:type="spellStart"/>
+      <w:r>
+        <w:t>Transitions</w:t>
+      </w:r>
+      <w:proofErr w:type="spellEnd"/>
+    </w:p>
+    <w:p>
+      <w:pPr>
+        <w:pStyle w:val="ListParagraph"/>
+        <w:numPr>
+          <w:ilvl w:val="0"/>
+          <w:numId w:val="6"/>
+        </w:numPr>
+      </w:pPr>
+      <w:proofErr w:type="spellStart"/>
+      <w:r>
+        <w:t>Wandering</w:t>
+      </w:r>
+      <w:proofErr w:type="spellEnd"/>
+      <w:r>
+        <w:t xml:space="preserve"> </w:t>
+      </w:r>
+      <w:r>
+        <w:sym w:font="Wingdings" w:char="F0E0"/>
+      </w:r>
+      <w:r>
+        <w:t xml:space="preserve"> </w:t>
+      </w:r>
+      <w:proofErr w:type="spellStart"/>
+      <w:r>
+        <w:t>ChasingHuman</w:t>
+      </w:r>
+      <w:proofErr w:type="spellEnd"/>
+      <w:r>
+        <w:t>; Transitie wanneer een mens wordt gedetecteerd.</w:t>
+      </w:r>
+    </w:p>
+    <w:p>
+      <w:pPr>
+        <w:pStyle w:val="ListParagraph"/>
+        <w:numPr>
+          <w:ilvl w:val="0"/>
+          <w:numId w:val="6"/>
+        </w:numPr>
+      </w:pPr>
+      <w:proofErr w:type="spellStart"/>
+      <w:r>
+        <w:t>Wandering</w:t>
+      </w:r>
+      <w:proofErr w:type="spellEnd"/>
+      <w:r>
+        <w:t xml:space="preserve"> </w:t>
+      </w:r>
+      <w:r>
+        <w:sym w:font="Wingdings" w:char="F0E0"/>
+      </w:r>
+      <w:r>
+        <w:t xml:space="preserve"> </w:t>
+      </w:r>
+      <w:proofErr w:type="spellStart"/>
+      <w:r>
+        <w:t>ChasingTank</w:t>
+      </w:r>
+      <w:proofErr w:type="spellEnd"/>
+      <w:r>
+        <w:t>; Transitie wanneer een tank initieel wordt gedetecteerd.</w:t>
+      </w:r>
+    </w:p>
+    <w:p>
+      <w:pPr>
+        <w:pStyle w:val="ListParagraph"/>
+        <w:numPr>
+          <w:ilvl w:val="0"/>
+          <w:numId w:val="6"/>
+        </w:numPr>
+      </w:pPr>
+      <w:proofErr w:type="spellStart"/>
+      <w:r>
+        <w:t>ChasingHuman</w:t>
+      </w:r>
+      <w:proofErr w:type="spellEnd"/>
+      <w:r>
+        <w:t xml:space="preserve"> </w:t>
+      </w:r>
+      <w:r>
+        <w:sym w:font="Wingdings" w:char="F0E0"/>
+      </w:r>
+      <w:r>
+        <w:t xml:space="preserve"> </w:t>
+      </w:r>
+      <w:proofErr w:type="spellStart"/>
+      <w:r>
+        <w:t>ChasingTank</w:t>
+      </w:r>
+      <w:proofErr w:type="spellEnd"/>
+      <w:r>
+        <w:t xml:space="preserve">; Transitie wanneer tijdens het </w:t>
+      </w:r>
+      <w:proofErr w:type="spellStart"/>
+      <w:r>
+        <w:t>chasen</w:t>
+      </w:r>
+      <w:proofErr w:type="spellEnd"/>
+      <w:r>
+        <w:t xml:space="preserve"> van een</w:t>
+      </w:r>
+      <w:r>
+        <w:t xml:space="preserve"> mens een tank wordt gedetecteerd.</w:t>
+      </w:r>
+    </w:p>
+    <w:p>
+      <w:pPr>
+        <w:pStyle w:val="ListParagraph"/>
+        <w:numPr>
+          <w:ilvl w:val="0"/>
+          <w:numId w:val="6"/>
+        </w:numPr>
+      </w:pPr>
+      <w:proofErr w:type="spellStart"/>
+      <w:r>
+        <w:t>ChasingTank</w:t>
+      </w:r>
+      <w:proofErr w:type="spellEnd"/>
+      <w:r>
+        <w:t xml:space="preserve"> </w:t>
+      </w:r>
+      <w:r>
+        <w:sym w:font="Wingdings" w:char="F0E0"/>
+      </w:r>
+      <w:r>
+        <w:t xml:space="preserve"> </w:t>
+      </w:r>
+      <w:proofErr w:type="spellStart"/>
+      <w:r>
+        <w:t>FreezeUfo</w:t>
+      </w:r>
+      <w:proofErr w:type="spellEnd"/>
+      <w:r>
+        <w:t>; Transitie wanneer de tank een</w:t>
+      </w:r>
+      <w:r>
+        <w:t xml:space="preserve"> EMP bezit tijdens de </w:t>
+      </w:r>
+      <w:proofErr w:type="spellStart"/>
+      <w:r>
+        <w:t>collision</w:t>
+      </w:r>
+      <w:proofErr w:type="spellEnd"/>
+      <w:r>
+        <w:t>.</w:t>
+      </w:r>
+    </w:p>
     <w:p/>
     <w:p>
       <w:pPr>
-        <w:pStyle w:val="Kop2"/>
+        <w:pStyle w:val="Heading2"/>
       </w:pPr>
       <w:r>
         <w:t>Wat is de updatestrategie voor de kansen die is toegepast?</w:t>
       </w:r>
     </w:p>
-    <w:p/>
-    <w:p>
-      <w:pPr>
-        <w:pStyle w:val="Kop2"/>
+    <w:p>
+      <w:bookmarkStart w:id="0" w:name="_GoBack"/>
+      <w:bookmarkEnd w:id="0"/>
+    </w:p>
+    <w:p>
+      <w:pPr>
+        <w:pStyle w:val="Heading2"/>
       </w:pPr>
       <w:r>
         <w:t>Wordt er gebruik gemaakt van een globale toestand? Zo ja, hoe en waarom?</w:t>
       </w:r>
     </w:p>
-    <w:p/>
-    <w:p>
-      <w:pPr>
-        <w:pStyle w:val="Kop1"/>
+    <w:p>
+      <w:r>
+        <w:t>Ja, er wordt globaal bijgehouden of de simulatie ronden limiet is bereikt (&gt;200).</w:t>
+      </w:r>
+      <w:r>
+        <w:t xml:space="preserve"> </w:t>
+      </w:r>
+      <w:proofErr w:type="gramStart"/>
+      <w:r>
+        <w:t>De</w:t>
+      </w:r>
+      <w:proofErr w:type="gramEnd"/>
+      <w:r>
+        <w:t xml:space="preserve"> tijdsinterval van een ronde is 1 seconden.</w:t>
+      </w:r>
+      <w:r>
+        <w:t xml:space="preserve"> Wanneer deze toestand gebeurt wordt er een nieuwe generatie van mensen gemaakt en worden de andere entiteiten gereset.</w:t>
+      </w:r>
+    </w:p>
+    <w:p>
+      <w:pPr>
+        <w:pStyle w:val="Heading1"/>
       </w:pPr>
       <w:r>
         <w:t>FDE</w:t>
@@ -537,7 +1373,7 @@
     </w:p>
     <w:p>
       <w:pPr>
-        <w:pStyle w:val="Kop2"/>
+        <w:pStyle w:val="Heading2"/>
       </w:pPr>
       <w:r>
         <w:t xml:space="preserve">Welke krachten werken er op de force </w:t>
@@ -559,10 +1395,9 @@
         <w:t>?</w:t>
       </w:r>
     </w:p>
-    <w:p/>
-    <w:p>
-      <w:pPr>
-        <w:pStyle w:val="Lijstalinea"/>
+    <w:p>
+      <w:pPr>
+        <w:pStyle w:val="ListParagraph"/>
         <w:numPr>
           <w:ilvl w:val="0"/>
           <w:numId w:val="1"/>
@@ -574,7 +1409,7 @@
     </w:p>
     <w:p>
       <w:pPr>
-        <w:pStyle w:val="Lijstalinea"/>
+        <w:pStyle w:val="ListParagraph"/>
         <w:numPr>
           <w:ilvl w:val="1"/>
           <w:numId w:val="1"/>
@@ -591,7 +1426,7 @@
     </w:p>
     <w:p>
       <w:pPr>
-        <w:pStyle w:val="Lijstalinea"/>
+        <w:pStyle w:val="ListParagraph"/>
         <w:numPr>
           <w:ilvl w:val="1"/>
           <w:numId w:val="1"/>
@@ -608,7 +1443,7 @@
     </w:p>
     <w:p>
       <w:pPr>
-        <w:pStyle w:val="Lijstalinea"/>
+        <w:pStyle w:val="ListParagraph"/>
         <w:numPr>
           <w:ilvl w:val="1"/>
           <w:numId w:val="1"/>
@@ -633,7 +1468,7 @@
     </w:p>
     <w:p>
       <w:pPr>
-        <w:pStyle w:val="Lijstalinea"/>
+        <w:pStyle w:val="ListParagraph"/>
         <w:numPr>
           <w:ilvl w:val="1"/>
           <w:numId w:val="1"/>
@@ -650,7 +1485,7 @@
     </w:p>
     <w:p>
       <w:pPr>
-        <w:pStyle w:val="Lijstalinea"/>
+        <w:pStyle w:val="ListParagraph"/>
         <w:numPr>
           <w:ilvl w:val="1"/>
           <w:numId w:val="1"/>
@@ -667,7 +1502,7 @@
     </w:p>
     <w:p>
       <w:pPr>
-        <w:pStyle w:val="Lijstalinea"/>
+        <w:pStyle w:val="ListParagraph"/>
         <w:numPr>
           <w:ilvl w:val="1"/>
           <w:numId w:val="1"/>
@@ -684,7 +1519,7 @@
     </w:p>
     <w:p>
       <w:pPr>
-        <w:pStyle w:val="Lijstalinea"/>
+        <w:pStyle w:val="ListParagraph"/>
         <w:numPr>
           <w:ilvl w:val="1"/>
           <w:numId w:val="1"/>
@@ -701,7 +1536,7 @@
     </w:p>
     <w:p>
       <w:pPr>
-        <w:pStyle w:val="Lijstalinea"/>
+        <w:pStyle w:val="ListParagraph"/>
         <w:numPr>
           <w:ilvl w:val="0"/>
           <w:numId w:val="1"/>
@@ -718,7 +1553,7 @@
     </w:p>
     <w:p>
       <w:pPr>
-        <w:pStyle w:val="Lijstalinea"/>
+        <w:pStyle w:val="ListParagraph"/>
         <w:numPr>
           <w:ilvl w:val="1"/>
           <w:numId w:val="1"/>
@@ -735,7 +1570,7 @@
     </w:p>
     <w:p>
       <w:pPr>
-        <w:pStyle w:val="Lijstalinea"/>
+        <w:pStyle w:val="ListParagraph"/>
         <w:numPr>
           <w:ilvl w:val="1"/>
           <w:numId w:val="1"/>
@@ -760,7 +1595,7 @@
     </w:p>
     <w:p>
       <w:pPr>
-        <w:pStyle w:val="Lijstalinea"/>
+        <w:pStyle w:val="ListParagraph"/>
         <w:numPr>
           <w:ilvl w:val="0"/>
           <w:numId w:val="1"/>
@@ -785,7 +1620,7 @@
     </w:p>
     <w:p>
       <w:pPr>
-        <w:pStyle w:val="Kop2"/>
+        <w:pStyle w:val="Heading2"/>
       </w:pPr>
       <w:r>
         <w:lastRenderedPageBreak/>
@@ -1103,7 +1938,7 @@
     </w:p>
     <w:p>
       <w:pPr>
-        <w:pStyle w:val="Kop2"/>
+        <w:pStyle w:val="Heading2"/>
       </w:pPr>
       <w:r>
         <w:t>Hoe ontwijkt de entiteit verboden gebieden (zoals gebouwen)?</w:t>
@@ -1185,12 +2020,12 @@
     </w:p>
     <w:p>
       <w:pPr>
-        <w:pStyle w:val="Kop1"/>
-      </w:pPr>
-    </w:p>
-    <w:p>
-      <w:pPr>
-        <w:pStyle w:val="Kop1"/>
+        <w:pStyle w:val="Heading1"/>
+      </w:pPr>
+    </w:p>
+    <w:p>
+      <w:pPr>
+        <w:pStyle w:val="Heading1"/>
       </w:pPr>
       <w:r>
         <w:t>GA</w:t>
@@ -1198,7 +2033,7 @@
     </w:p>
     <w:p>
       <w:pPr>
-        <w:pStyle w:val="Kop2"/>
+        <w:pStyle w:val="Heading2"/>
       </w:pPr>
       <w:r>
         <w:t>Hoe wordt de initiële populatie gegenereerd?</w:t>
@@ -1235,7 +2070,7 @@
     </w:p>
     <w:p>
       <w:pPr>
-        <w:pStyle w:val="Kop2"/>
+        <w:pStyle w:val="Heading2"/>
       </w:pPr>
       <w:r>
         <w:t xml:space="preserve">Welke fitnessfunctie wordt er </w:t>
@@ -1264,7 +2099,7 @@
     </w:p>
     <w:p>
       <w:pPr>
-        <w:pStyle w:val="Kop2"/>
+        <w:pStyle w:val="Heading2"/>
       </w:pPr>
       <w:r>
         <w:t xml:space="preserve">Hoe worden de </w:t>
@@ -1305,7 +2140,7 @@
     </w:p>
     <w:p>
       <w:pPr>
-        <w:pStyle w:val="Kop2"/>
+        <w:pStyle w:val="Heading2"/>
       </w:pPr>
       <w:r>
         <w:t>Hoe wordt de nieuwe generatie samengesteld?</w:t>
@@ -1331,12 +2166,10 @@
       <w:r>
         <w:t xml:space="preserve"> op een random index te splitten. Deel tot de split index van human 1 en deel na de split index van human 2. Vervolgens is er een 5% kans om te muteren, dit betekent dat er op een random index een random waarde tussen 0 en 1 wordt gezet.</w:t>
       </w:r>
-      <w:bookmarkStart w:id="0" w:name="_GoBack"/>
-      <w:bookmarkEnd w:id="0"/>
-    </w:p>
-    <w:p>
-      <w:pPr>
-        <w:pStyle w:val="Kop1"/>
+    </w:p>
+    <w:p>
+      <w:pPr>
+        <w:pStyle w:val="Heading1"/>
       </w:pPr>
       <w:r>
         <w:t>QL</w:t>
@@ -1344,7 +2177,7 @@
     </w:p>
     <w:p>
       <w:pPr>
-        <w:pStyle w:val="Kop2"/>
+        <w:pStyle w:val="Heading2"/>
       </w:pPr>
       <w:r>
         <w:t>Welke problemen lost dit algoritme in deze simulatie op?</w:t>
@@ -1352,7 +2185,7 @@
     </w:p>
     <w:p>
       <w:pPr>
-        <w:pStyle w:val="Kop2"/>
+        <w:pStyle w:val="Heading2"/>
       </w:pPr>
       <w:r>
         <w:t>Hoe werkt de updateregel van dit algoritme?</w:t>
@@ -1360,7 +2193,7 @@
     </w:p>
     <w:p>
       <w:pPr>
-        <w:pStyle w:val="Kop2"/>
+        <w:pStyle w:val="Heading2"/>
       </w:pPr>
       <w:r>
         <w:t>Hoe snel wordt de taak geleerd in de simulatie?</w:t>
@@ -1380,7 +2213,7 @@
 </file>
 
 <file path=word/endnotes.xml><?xml version="1.0" encoding="utf-8"?>
-<w:endnotes xmlns:wpc="http://schemas.microsoft.com/office/word/2010/wordprocessingCanvas" xmlns:cx="http://schemas.microsoft.com/office/drawing/2014/chartex" xmlns:cx1="http://schemas.microsoft.com/office/drawing/2015/9/8/chartex" xmlns:cx2="http://schemas.microsoft.com/office/drawing/2015/10/21/chartex" xmlns:cx3="http://schemas.microsoft.com/office/drawing/2016/5/9/chartex" xmlns:cx4="http://schemas.microsoft.com/office/drawing/2016/5/10/chartex" xmlns:cx5="http://schemas.microsoft.com/office/drawing/2016/5/11/chartex" xmlns:cx6="http://schemas.microsoft.com/office/drawing/2016/5/12/chartex" xmlns:cx7="http://schemas.microsoft.com/office/drawing/2016/5/13/chartex" xmlns:cx8="http://schemas.microsoft.com/office/drawing/2016/5/14/chartex" xmlns:mc="http://schemas.openxmlformats.org/markup-compatibility/2006" xmlns:aink="http://schemas.microsoft.com/office/drawing/2016/ink" xmlns:am3d="http://schemas.microsoft.com/office/drawing/2017/model3d" xmlns:o="urn:schemas-microsoft-com:office:office" xmlns:r="http://schemas.openxmlformats.org/officeDocument/2006/relationships" xmlns:m="http://schemas.openxmlformats.org/officeDocument/2006/math" xmlns:v="urn:schemas-microsoft-com:vml" xmlns:wp14="http://schemas.microsoft.com/office/word/2010/wordprocessingDrawing" xmlns:wp="http://schemas.openxmlformats.org/drawingml/2006/wordprocessingDrawing" xmlns:w10="urn:schemas-microsoft-com:office:word" xmlns:w="http://schemas.openxmlformats.org/wordprocessingml/2006/main" xmlns:w14="http://schemas.microsoft.com/office/word/2010/wordml" xmlns:w15="http://schemas.microsoft.com/office/word/2012/wordml" xmlns:w16cid="http://schemas.microsoft.com/office/word/2016/wordml/cid" xmlns:w16se="http://schemas.microsoft.com/office/word/2015/wordml/symex" xmlns:wpg="http://schemas.microsoft.com/office/word/2010/wordprocessingGroup" xmlns:wpi="http://schemas.microsoft.com/office/word/2010/wordprocessingInk" xmlns:wne="http://schemas.microsoft.com/office/word/2006/wordml" xmlns:wps="http://schemas.microsoft.com/office/word/2010/wordprocessingShape" mc:Ignorable="w14 w15 w16se w16cid wp14">
+<w:endnotes xmlns:wpc="http://schemas.microsoft.com/office/word/2010/wordprocessingCanvas" xmlns:cx="http://schemas.microsoft.com/office/drawing/2014/chartex" xmlns:cx1="http://schemas.microsoft.com/office/drawing/2015/9/8/chartex" xmlns:cx2="http://schemas.microsoft.com/office/drawing/2015/10/21/chartex" xmlns:cx3="http://schemas.microsoft.com/office/drawing/2016/5/9/chartex" xmlns:cx4="http://schemas.microsoft.com/office/drawing/2016/5/10/chartex" xmlns:cx5="http://schemas.microsoft.com/office/drawing/2016/5/11/chartex" xmlns:cx6="http://schemas.microsoft.com/office/drawing/2016/5/12/chartex" xmlns:cx7="http://schemas.microsoft.com/office/drawing/2016/5/13/chartex" xmlns:cx8="http://schemas.microsoft.com/office/drawing/2016/5/14/chartex" xmlns:mc="http://schemas.openxmlformats.org/markup-compatibility/2006" xmlns:aink="http://schemas.microsoft.com/office/drawing/2016/ink" xmlns:am3d="http://schemas.microsoft.com/office/drawing/2017/model3d" xmlns:o="urn:schemas-microsoft-com:office:office" xmlns:r="http://schemas.openxmlformats.org/officeDocument/2006/relationships" xmlns:m="http://schemas.openxmlformats.org/officeDocument/2006/math" xmlns:v="urn:schemas-microsoft-com:vml" xmlns:wp14="http://schemas.microsoft.com/office/word/2010/wordprocessingDrawing" xmlns:wp="http://schemas.openxmlformats.org/drawingml/2006/wordprocessingDrawing" xmlns:w10="urn:schemas-microsoft-com:office:word" xmlns:w="http://schemas.openxmlformats.org/wordprocessingml/2006/main" xmlns:w14="http://schemas.microsoft.com/office/word/2010/wordml" xmlns:w15="http://schemas.microsoft.com/office/word/2012/wordml" xmlns:w16cex="http://schemas.microsoft.com/office/word/2018/wordml/cex" xmlns:w16cid="http://schemas.microsoft.com/office/word/2016/wordml/cid" xmlns:w16="http://schemas.microsoft.com/office/word/2018/wordml" xmlns:w16se="http://schemas.microsoft.com/office/word/2015/wordml/symex" xmlns:wpg="http://schemas.microsoft.com/office/word/2010/wordprocessingGroup" xmlns:wpi="http://schemas.microsoft.com/office/word/2010/wordprocessingInk" xmlns:wne="http://schemas.microsoft.com/office/word/2006/wordml" xmlns:wps="http://schemas.microsoft.com/office/word/2010/wordprocessingShape" mc:Ignorable="w14 w15 w16se w16cid w16 w16cex wp14">
   <w:endnote w:type="separator" w:id="-1">
     <w:p>
       <w:pPr>
@@ -1405,12 +2238,12 @@
 </file>
 
 <file path=word/footer1.xml><?xml version="1.0" encoding="utf-8"?>
-<w:ftr xmlns:wpc="http://schemas.microsoft.com/office/word/2010/wordprocessingCanvas" xmlns:cx="http://schemas.microsoft.com/office/drawing/2014/chartex" xmlns:cx1="http://schemas.microsoft.com/office/drawing/2015/9/8/chartex" xmlns:cx2="http://schemas.microsoft.com/office/drawing/2015/10/21/chartex" xmlns:cx3="http://schemas.microsoft.com/office/drawing/2016/5/9/chartex" xmlns:cx4="http://schemas.microsoft.com/office/drawing/2016/5/10/chartex" xmlns:cx5="http://schemas.microsoft.com/office/drawing/2016/5/11/chartex" xmlns:cx6="http://schemas.microsoft.com/office/drawing/2016/5/12/chartex" xmlns:cx7="http://schemas.microsoft.com/office/drawing/2016/5/13/chartex" xmlns:cx8="http://schemas.microsoft.com/office/drawing/2016/5/14/chartex" xmlns:mc="http://schemas.openxmlformats.org/markup-compatibility/2006" xmlns:aink="http://schemas.microsoft.com/office/drawing/2016/ink" xmlns:am3d="http://schemas.microsoft.com/office/drawing/2017/model3d" xmlns:o="urn:schemas-microsoft-com:office:office" xmlns:r="http://schemas.openxmlformats.org/officeDocument/2006/relationships" xmlns:m="http://schemas.openxmlformats.org/officeDocument/2006/math" xmlns:v="urn:schemas-microsoft-com:vml" xmlns:wp14="http://schemas.microsoft.com/office/word/2010/wordprocessingDrawing" xmlns:wp="http://schemas.openxmlformats.org/drawingml/2006/wordprocessingDrawing" xmlns:w10="urn:schemas-microsoft-com:office:word" xmlns:w="http://schemas.openxmlformats.org/wordprocessingml/2006/main" xmlns:w14="http://schemas.microsoft.com/office/word/2010/wordml" xmlns:w15="http://schemas.microsoft.com/office/word/2012/wordml" xmlns:w16cid="http://schemas.microsoft.com/office/word/2016/wordml/cid" xmlns:w16se="http://schemas.microsoft.com/office/word/2015/wordml/symex" xmlns:wpg="http://schemas.microsoft.com/office/word/2010/wordprocessingGroup" xmlns:wpi="http://schemas.microsoft.com/office/word/2010/wordprocessingInk" xmlns:wne="http://schemas.microsoft.com/office/word/2006/wordml" xmlns:wps="http://schemas.microsoft.com/office/word/2010/wordprocessingShape" mc:Ignorable="w14 w15 w16se w16cid wp14">
+<w:ftr xmlns:wpc="http://schemas.microsoft.com/office/word/2010/wordprocessingCanvas" xmlns:cx="http://schemas.microsoft.com/office/drawing/2014/chartex" xmlns:cx1="http://schemas.microsoft.com/office/drawing/2015/9/8/chartex" xmlns:cx2="http://schemas.microsoft.com/office/drawing/2015/10/21/chartex" xmlns:cx3="http://schemas.microsoft.com/office/drawing/2016/5/9/chartex" xmlns:cx4="http://schemas.microsoft.com/office/drawing/2016/5/10/chartex" xmlns:cx5="http://schemas.microsoft.com/office/drawing/2016/5/11/chartex" xmlns:cx6="http://schemas.microsoft.com/office/drawing/2016/5/12/chartex" xmlns:cx7="http://schemas.microsoft.com/office/drawing/2016/5/13/chartex" xmlns:cx8="http://schemas.microsoft.com/office/drawing/2016/5/14/chartex" xmlns:mc="http://schemas.openxmlformats.org/markup-compatibility/2006" xmlns:aink="http://schemas.microsoft.com/office/drawing/2016/ink" xmlns:am3d="http://schemas.microsoft.com/office/drawing/2017/model3d" xmlns:o="urn:schemas-microsoft-com:office:office" xmlns:r="http://schemas.openxmlformats.org/officeDocument/2006/relationships" xmlns:m="http://schemas.openxmlformats.org/officeDocument/2006/math" xmlns:v="urn:schemas-microsoft-com:vml" xmlns:wp14="http://schemas.microsoft.com/office/word/2010/wordprocessingDrawing" xmlns:wp="http://schemas.openxmlformats.org/drawingml/2006/wordprocessingDrawing" xmlns:w10="urn:schemas-microsoft-com:office:word" xmlns:w="http://schemas.openxmlformats.org/wordprocessingml/2006/main" xmlns:w14="http://schemas.microsoft.com/office/word/2010/wordml" xmlns:w15="http://schemas.microsoft.com/office/word/2012/wordml" xmlns:w16cex="http://schemas.microsoft.com/office/word/2018/wordml/cex" xmlns:w16cid="http://schemas.microsoft.com/office/word/2016/wordml/cid" xmlns:w16="http://schemas.microsoft.com/office/word/2018/wordml" xmlns:w16se="http://schemas.microsoft.com/office/word/2015/wordml/symex" xmlns:wpg="http://schemas.microsoft.com/office/word/2010/wordprocessingGroup" xmlns:wpi="http://schemas.microsoft.com/office/word/2010/wordprocessingInk" xmlns:wne="http://schemas.microsoft.com/office/word/2006/wordml" xmlns:wps="http://schemas.microsoft.com/office/word/2010/wordprocessingShape" mc:Ignorable="w14 w15 w16se w16cid w16 w16cex wp14">
   <w:p>
     <w:pPr>
-      <w:pStyle w:val="Voettekst"/>
-      <w:rPr>
-        <w:rStyle w:val="Intensievebenadrukking"/>
+      <w:pStyle w:val="Footer"/>
+      <w:rPr>
+        <w:rStyle w:val="IntenseEmphasis"/>
         <w:b/>
         <w:bCs/>
         <w:color w:val="auto"/>
@@ -1418,14 +2251,14 @@
     </w:pPr>
     <w:r>
       <w:rPr>
-        <w:rStyle w:val="Intensievebenadrukking"/>
+        <w:rStyle w:val="IntenseEmphasis"/>
         <w:color w:val="3B3838" w:themeColor="background2" w:themeShade="40"/>
       </w:rPr>
       <w:t xml:space="preserve">Auteurs: Martijn Coomans </w:t>
     </w:r>
     <w:r>
       <w:rPr>
-        <w:rStyle w:val="Intensievebenadrukking"/>
+        <w:rStyle w:val="IntenseEmphasis"/>
         <w:b/>
         <w:bCs/>
         <w:color w:val="auto"/>
@@ -1434,21 +2267,21 @@
     </w:r>
     <w:r>
       <w:rPr>
-        <w:rStyle w:val="Intensievebenadrukking"/>
+        <w:rStyle w:val="IntenseEmphasis"/>
         <w:color w:val="auto"/>
       </w:rPr>
       <w:t xml:space="preserve"> </w:t>
     </w:r>
     <w:r>
       <w:rPr>
-        <w:rStyle w:val="Intensievebenadrukking"/>
+        <w:rStyle w:val="IntenseEmphasis"/>
         <w:color w:val="3B3838" w:themeColor="background2" w:themeShade="40"/>
       </w:rPr>
       <w:t xml:space="preserve">&amp; Max Beekmans </w:t>
     </w:r>
     <w:r>
       <w:rPr>
-        <w:rStyle w:val="Intensievebenadrukking"/>
+        <w:rStyle w:val="IntenseEmphasis"/>
         <w:b/>
         <w:bCs/>
         <w:color w:val="auto"/>
@@ -1460,25 +2293,25 @@
 </file>
 
 <file path=word/footer2.xml><?xml version="1.0" encoding="utf-8"?>
-<w:ftr xmlns:wpc="http://schemas.microsoft.com/office/word/2010/wordprocessingCanvas" xmlns:cx="http://schemas.microsoft.com/office/drawing/2014/chartex" xmlns:cx1="http://schemas.microsoft.com/office/drawing/2015/9/8/chartex" xmlns:cx2="http://schemas.microsoft.com/office/drawing/2015/10/21/chartex" xmlns:cx3="http://schemas.microsoft.com/office/drawing/2016/5/9/chartex" xmlns:cx4="http://schemas.microsoft.com/office/drawing/2016/5/10/chartex" xmlns:cx5="http://schemas.microsoft.com/office/drawing/2016/5/11/chartex" xmlns:cx6="http://schemas.microsoft.com/office/drawing/2016/5/12/chartex" xmlns:cx7="http://schemas.microsoft.com/office/drawing/2016/5/13/chartex" xmlns:cx8="http://schemas.microsoft.com/office/drawing/2016/5/14/chartex" xmlns:mc="http://schemas.openxmlformats.org/markup-compatibility/2006" xmlns:aink="http://schemas.microsoft.com/office/drawing/2016/ink" xmlns:am3d="http://schemas.microsoft.com/office/drawing/2017/model3d" xmlns:o="urn:schemas-microsoft-com:office:office" xmlns:r="http://schemas.openxmlformats.org/officeDocument/2006/relationships" xmlns:m="http://schemas.openxmlformats.org/officeDocument/2006/math" xmlns:v="urn:schemas-microsoft-com:vml" xmlns:wp14="http://schemas.microsoft.com/office/word/2010/wordprocessingDrawing" xmlns:wp="http://schemas.openxmlformats.org/drawingml/2006/wordprocessingDrawing" xmlns:w10="urn:schemas-microsoft-com:office:word" xmlns:w="http://schemas.openxmlformats.org/wordprocessingml/2006/main" xmlns:w14="http://schemas.microsoft.com/office/word/2010/wordml" xmlns:w15="http://schemas.microsoft.com/office/word/2012/wordml" xmlns:w16cid="http://schemas.microsoft.com/office/word/2016/wordml/cid" xmlns:w16se="http://schemas.microsoft.com/office/word/2015/wordml/symex" xmlns:wpg="http://schemas.microsoft.com/office/word/2010/wordprocessingGroup" xmlns:wpi="http://schemas.microsoft.com/office/word/2010/wordprocessingInk" xmlns:wne="http://schemas.microsoft.com/office/word/2006/wordml" xmlns:wps="http://schemas.microsoft.com/office/word/2010/wordprocessingShape" mc:Ignorable="w14 w15 w16se w16cid wp14">
+<w:ftr xmlns:wpc="http://schemas.microsoft.com/office/word/2010/wordprocessingCanvas" xmlns:cx="http://schemas.microsoft.com/office/drawing/2014/chartex" xmlns:cx1="http://schemas.microsoft.com/office/drawing/2015/9/8/chartex" xmlns:cx2="http://schemas.microsoft.com/office/drawing/2015/10/21/chartex" xmlns:cx3="http://schemas.microsoft.com/office/drawing/2016/5/9/chartex" xmlns:cx4="http://schemas.microsoft.com/office/drawing/2016/5/10/chartex" xmlns:cx5="http://schemas.microsoft.com/office/drawing/2016/5/11/chartex" xmlns:cx6="http://schemas.microsoft.com/office/drawing/2016/5/12/chartex" xmlns:cx7="http://schemas.microsoft.com/office/drawing/2016/5/13/chartex" xmlns:cx8="http://schemas.microsoft.com/office/drawing/2016/5/14/chartex" xmlns:mc="http://schemas.openxmlformats.org/markup-compatibility/2006" xmlns:aink="http://schemas.microsoft.com/office/drawing/2016/ink" xmlns:am3d="http://schemas.microsoft.com/office/drawing/2017/model3d" xmlns:o="urn:schemas-microsoft-com:office:office" xmlns:r="http://schemas.openxmlformats.org/officeDocument/2006/relationships" xmlns:m="http://schemas.openxmlformats.org/officeDocument/2006/math" xmlns:v="urn:schemas-microsoft-com:vml" xmlns:wp14="http://schemas.microsoft.com/office/word/2010/wordprocessingDrawing" xmlns:wp="http://schemas.openxmlformats.org/drawingml/2006/wordprocessingDrawing" xmlns:w10="urn:schemas-microsoft-com:office:word" xmlns:w="http://schemas.openxmlformats.org/wordprocessingml/2006/main" xmlns:w14="http://schemas.microsoft.com/office/word/2010/wordml" xmlns:w15="http://schemas.microsoft.com/office/word/2012/wordml" xmlns:w16cex="http://schemas.microsoft.com/office/word/2018/wordml/cex" xmlns:w16cid="http://schemas.microsoft.com/office/word/2016/wordml/cid" xmlns:w16="http://schemas.microsoft.com/office/word/2018/wordml" xmlns:w16se="http://schemas.microsoft.com/office/word/2015/wordml/symex" xmlns:wpg="http://schemas.microsoft.com/office/word/2010/wordprocessingGroup" xmlns:wpi="http://schemas.microsoft.com/office/word/2010/wordprocessingInk" xmlns:wne="http://schemas.microsoft.com/office/word/2006/wordml" xmlns:wps="http://schemas.microsoft.com/office/word/2010/wordprocessingShape" mc:Ignorable="w14 w15 w16se w16cid w16 w16cex wp14">
   <w:p>
     <w:pPr>
-      <w:pStyle w:val="Voettekst"/>
-      <w:rPr>
-        <w:rStyle w:val="Intensievebenadrukking"/>
+      <w:pStyle w:val="Footer"/>
+      <w:rPr>
+        <w:rStyle w:val="IntenseEmphasis"/>
         <w:color w:val="3B3838" w:themeColor="background2" w:themeShade="40"/>
       </w:rPr>
     </w:pPr>
     <w:r>
       <w:rPr>
-        <w:rStyle w:val="Intensievebenadrukking"/>
+        <w:rStyle w:val="IntenseEmphasis"/>
         <w:color w:val="3B3838" w:themeColor="background2" w:themeShade="40"/>
       </w:rPr>
       <w:t xml:space="preserve">Auteurs: Martijn Coomans </w:t>
     </w:r>
     <w:r>
       <w:rPr>
-        <w:rStyle w:val="Intensievebenadrukking"/>
+        <w:rStyle w:val="IntenseEmphasis"/>
         <w:b/>
         <w:bCs/>
         <w:color w:val="auto"/>
@@ -1487,21 +2320,21 @@
     </w:r>
     <w:r>
       <w:rPr>
-        <w:rStyle w:val="Intensievebenadrukking"/>
+        <w:rStyle w:val="IntenseEmphasis"/>
         <w:color w:val="auto"/>
       </w:rPr>
       <w:t xml:space="preserve"> </w:t>
     </w:r>
     <w:r>
       <w:rPr>
-        <w:rStyle w:val="Intensievebenadrukking"/>
+        <w:rStyle w:val="IntenseEmphasis"/>
         <w:color w:val="3B3838" w:themeColor="background2" w:themeShade="40"/>
       </w:rPr>
       <w:t xml:space="preserve">&amp; Max Beekmans </w:t>
     </w:r>
     <w:r>
       <w:rPr>
-        <w:rStyle w:val="Intensievebenadrukking"/>
+        <w:rStyle w:val="IntenseEmphasis"/>
         <w:b/>
         <w:bCs/>
         <w:color w:val="auto"/>
@@ -1511,15 +2344,15 @@
   </w:p>
   <w:p>
     <w:pPr>
-      <w:pStyle w:val="Voettekst"/>
-      <w:rPr>
-        <w:rStyle w:val="Intensievebenadrukking"/>
+      <w:pStyle w:val="Footer"/>
+      <w:rPr>
+        <w:rStyle w:val="IntenseEmphasis"/>
         <w:color w:val="3B3838" w:themeColor="background2" w:themeShade="40"/>
       </w:rPr>
     </w:pPr>
     <w:r>
       <w:rPr>
-        <w:rStyle w:val="Intensievebenadrukking"/>
+        <w:rStyle w:val="IntenseEmphasis"/>
         <w:color w:val="3B3838" w:themeColor="background2" w:themeShade="40"/>
       </w:rPr>
       <w:t>Course: KMINT 2019/2020</w:t>
@@ -1527,15 +2360,15 @@
   </w:p>
   <w:p>
     <w:pPr>
-      <w:pStyle w:val="Voettekst"/>
-      <w:rPr>
-        <w:rStyle w:val="Intensievebenadrukking"/>
+      <w:pStyle w:val="Footer"/>
+      <w:rPr>
+        <w:rStyle w:val="IntenseEmphasis"/>
         <w:color w:val="3B3838" w:themeColor="background2" w:themeShade="40"/>
       </w:rPr>
     </w:pPr>
     <w:r>
       <w:rPr>
-        <w:rStyle w:val="Intensievebenadrukking"/>
+        <w:rStyle w:val="IntenseEmphasis"/>
         <w:color w:val="3B3838" w:themeColor="background2" w:themeShade="40"/>
       </w:rPr>
       <w:t>Docent: Reinout Versteeg</w:t>
@@ -1545,7 +2378,7 @@
 </file>
 
 <file path=word/footnotes.xml><?xml version="1.0" encoding="utf-8"?>
-<w:footnotes xmlns:wpc="http://schemas.microsoft.com/office/word/2010/wordprocessingCanvas" xmlns:cx="http://schemas.microsoft.com/office/drawing/2014/chartex" xmlns:cx1="http://schemas.microsoft.com/office/drawing/2015/9/8/chartex" xmlns:cx2="http://schemas.microsoft.com/office/drawing/2015/10/21/chartex" xmlns:cx3="http://schemas.microsoft.com/office/drawing/2016/5/9/chartex" xmlns:cx4="http://schemas.microsoft.com/office/drawing/2016/5/10/chartex" xmlns:cx5="http://schemas.microsoft.com/office/drawing/2016/5/11/chartex" xmlns:cx6="http://schemas.microsoft.com/office/drawing/2016/5/12/chartex" xmlns:cx7="http://schemas.microsoft.com/office/drawing/2016/5/13/chartex" xmlns:cx8="http://schemas.microsoft.com/office/drawing/2016/5/14/chartex" xmlns:mc="http://schemas.openxmlformats.org/markup-compatibility/2006" xmlns:aink="http://schemas.microsoft.com/office/drawing/2016/ink" xmlns:am3d="http://schemas.microsoft.com/office/drawing/2017/model3d" xmlns:o="urn:schemas-microsoft-com:office:office" xmlns:r="http://schemas.openxmlformats.org/officeDocument/2006/relationships" xmlns:m="http://schemas.openxmlformats.org/officeDocument/2006/math" xmlns:v="urn:schemas-microsoft-com:vml" xmlns:wp14="http://schemas.microsoft.com/office/word/2010/wordprocessingDrawing" xmlns:wp="http://schemas.openxmlformats.org/drawingml/2006/wordprocessingDrawing" xmlns:w10="urn:schemas-microsoft-com:office:word" xmlns:w="http://schemas.openxmlformats.org/wordprocessingml/2006/main" xmlns:w14="http://schemas.microsoft.com/office/word/2010/wordml" xmlns:w15="http://schemas.microsoft.com/office/word/2012/wordml" xmlns:w16cid="http://schemas.microsoft.com/office/word/2016/wordml/cid" xmlns:w16se="http://schemas.microsoft.com/office/word/2015/wordml/symex" xmlns:wpg="http://schemas.microsoft.com/office/word/2010/wordprocessingGroup" xmlns:wpi="http://schemas.microsoft.com/office/word/2010/wordprocessingInk" xmlns:wne="http://schemas.microsoft.com/office/word/2006/wordml" xmlns:wps="http://schemas.microsoft.com/office/word/2010/wordprocessingShape" mc:Ignorable="w14 w15 w16se w16cid wp14">
+<w:footnotes xmlns:wpc="http://schemas.microsoft.com/office/word/2010/wordprocessingCanvas" xmlns:cx="http://schemas.microsoft.com/office/drawing/2014/chartex" xmlns:cx1="http://schemas.microsoft.com/office/drawing/2015/9/8/chartex" xmlns:cx2="http://schemas.microsoft.com/office/drawing/2015/10/21/chartex" xmlns:cx3="http://schemas.microsoft.com/office/drawing/2016/5/9/chartex" xmlns:cx4="http://schemas.microsoft.com/office/drawing/2016/5/10/chartex" xmlns:cx5="http://schemas.microsoft.com/office/drawing/2016/5/11/chartex" xmlns:cx6="http://schemas.microsoft.com/office/drawing/2016/5/12/chartex" xmlns:cx7="http://schemas.microsoft.com/office/drawing/2016/5/13/chartex" xmlns:cx8="http://schemas.microsoft.com/office/drawing/2016/5/14/chartex" xmlns:mc="http://schemas.openxmlformats.org/markup-compatibility/2006" xmlns:aink="http://schemas.microsoft.com/office/drawing/2016/ink" xmlns:am3d="http://schemas.microsoft.com/office/drawing/2017/model3d" xmlns:o="urn:schemas-microsoft-com:office:office" xmlns:r="http://schemas.openxmlformats.org/officeDocument/2006/relationships" xmlns:m="http://schemas.openxmlformats.org/officeDocument/2006/math" xmlns:v="urn:schemas-microsoft-com:vml" xmlns:wp14="http://schemas.microsoft.com/office/word/2010/wordprocessingDrawing" xmlns:wp="http://schemas.openxmlformats.org/drawingml/2006/wordprocessingDrawing" xmlns:w10="urn:schemas-microsoft-com:office:word" xmlns:w="http://schemas.openxmlformats.org/wordprocessingml/2006/main" xmlns:w14="http://schemas.microsoft.com/office/word/2010/wordml" xmlns:w15="http://schemas.microsoft.com/office/word/2012/wordml" xmlns:w16cex="http://schemas.microsoft.com/office/word/2018/wordml/cex" xmlns:w16cid="http://schemas.microsoft.com/office/word/2016/wordml/cid" xmlns:w16="http://schemas.microsoft.com/office/word/2018/wordml" xmlns:w16se="http://schemas.microsoft.com/office/word/2015/wordml/symex" xmlns:wpg="http://schemas.microsoft.com/office/word/2010/wordprocessingGroup" xmlns:wpi="http://schemas.microsoft.com/office/word/2010/wordprocessingInk" xmlns:wne="http://schemas.microsoft.com/office/word/2006/wordml" xmlns:wps="http://schemas.microsoft.com/office/word/2010/wordprocessingShape" mc:Ignorable="w14 w15 w16se w16cid w16 w16cex wp14">
   <w:footnote w:type="separator" w:id="-1">
     <w:p>
       <w:pPr>
@@ -1570,8 +2403,234 @@
 </file>
 
 <file path=word/numbering.xml><?xml version="1.0" encoding="utf-8"?>
-<w:numbering xmlns:wpc="http://schemas.microsoft.com/office/word/2010/wordprocessingCanvas" xmlns:cx="http://schemas.microsoft.com/office/drawing/2014/chartex" xmlns:cx1="http://schemas.microsoft.com/office/drawing/2015/9/8/chartex" xmlns:cx2="http://schemas.microsoft.com/office/drawing/2015/10/21/chartex" xmlns:cx3="http://schemas.microsoft.com/office/drawing/2016/5/9/chartex" xmlns:cx4="http://schemas.microsoft.com/office/drawing/2016/5/10/chartex" xmlns:cx5="http://schemas.microsoft.com/office/drawing/2016/5/11/chartex" xmlns:cx6="http://schemas.microsoft.com/office/drawing/2016/5/12/chartex" xmlns:cx7="http://schemas.microsoft.com/office/drawing/2016/5/13/chartex" xmlns:cx8="http://schemas.microsoft.com/office/drawing/2016/5/14/chartex" xmlns:mc="http://schemas.openxmlformats.org/markup-compatibility/2006" xmlns:aink="http://schemas.microsoft.com/office/drawing/2016/ink" xmlns:am3d="http://schemas.microsoft.com/office/drawing/2017/model3d" xmlns:o="urn:schemas-microsoft-com:office:office" xmlns:r="http://schemas.openxmlformats.org/officeDocument/2006/relationships" xmlns:m="http://schemas.openxmlformats.org/officeDocument/2006/math" xmlns:v="urn:schemas-microsoft-com:vml" xmlns:wp14="http://schemas.microsoft.com/office/word/2010/wordprocessingDrawing" xmlns:wp="http://schemas.openxmlformats.org/drawingml/2006/wordprocessingDrawing" xmlns:w10="urn:schemas-microsoft-com:office:word" xmlns:w="http://schemas.openxmlformats.org/wordprocessingml/2006/main" xmlns:w14="http://schemas.microsoft.com/office/word/2010/wordml" xmlns:w15="http://schemas.microsoft.com/office/word/2012/wordml" xmlns:w16cid="http://schemas.microsoft.com/office/word/2016/wordml/cid" xmlns:w16se="http://schemas.microsoft.com/office/word/2015/wordml/symex" xmlns:wpg="http://schemas.microsoft.com/office/word/2010/wordprocessingGroup" xmlns:wpi="http://schemas.microsoft.com/office/word/2010/wordprocessingInk" xmlns:wne="http://schemas.microsoft.com/office/word/2006/wordml" xmlns:wps="http://schemas.microsoft.com/office/word/2010/wordprocessingShape" mc:Ignorable="w14 w15 w16se w16cid wp14">
+<w:numbering xmlns:wpc="http://schemas.microsoft.com/office/word/2010/wordprocessingCanvas" xmlns:cx="http://schemas.microsoft.com/office/drawing/2014/chartex" xmlns:cx1="http://schemas.microsoft.com/office/drawing/2015/9/8/chartex" xmlns:cx2="http://schemas.microsoft.com/office/drawing/2015/10/21/chartex" xmlns:cx3="http://schemas.microsoft.com/office/drawing/2016/5/9/chartex" xmlns:cx4="http://schemas.microsoft.com/office/drawing/2016/5/10/chartex" xmlns:cx5="http://schemas.microsoft.com/office/drawing/2016/5/11/chartex" xmlns:cx6="http://schemas.microsoft.com/office/drawing/2016/5/12/chartex" xmlns:cx7="http://schemas.microsoft.com/office/drawing/2016/5/13/chartex" xmlns:cx8="http://schemas.microsoft.com/office/drawing/2016/5/14/chartex" xmlns:mc="http://schemas.openxmlformats.org/markup-compatibility/2006" xmlns:aink="http://schemas.microsoft.com/office/drawing/2016/ink" xmlns:am3d="http://schemas.microsoft.com/office/drawing/2017/model3d" xmlns:o="urn:schemas-microsoft-com:office:office" xmlns:r="http://schemas.openxmlformats.org/officeDocument/2006/relationships" xmlns:m="http://schemas.openxmlformats.org/officeDocument/2006/math" xmlns:v="urn:schemas-microsoft-com:vml" xmlns:wp14="http://schemas.microsoft.com/office/word/2010/wordprocessingDrawing" xmlns:wp="http://schemas.openxmlformats.org/drawingml/2006/wordprocessingDrawing" xmlns:w10="urn:schemas-microsoft-com:office:word" xmlns:w="http://schemas.openxmlformats.org/wordprocessingml/2006/main" xmlns:w14="http://schemas.microsoft.com/office/word/2010/wordml" xmlns:w15="http://schemas.microsoft.com/office/word/2012/wordml" xmlns:w16cex="http://schemas.microsoft.com/office/word/2018/wordml/cex" xmlns:w16cid="http://schemas.microsoft.com/office/word/2016/wordml/cid" xmlns:w16="http://schemas.microsoft.com/office/word/2018/wordml" xmlns:w16se="http://schemas.microsoft.com/office/word/2015/wordml/symex" xmlns:wpg="http://schemas.microsoft.com/office/word/2010/wordprocessingGroup" xmlns:wpi="http://schemas.microsoft.com/office/word/2010/wordprocessingInk" xmlns:wne="http://schemas.microsoft.com/office/word/2006/wordml" xmlns:wps="http://schemas.microsoft.com/office/word/2010/wordprocessingShape" mc:Ignorable="w14 w15 w16se w16cid w16 w16cex wp14">
   <w:abstractNum w:abstractNumId="0" w15:restartNumberingAfterBreak="0">
+    <w:nsid w:val="059F4837"/>
+    <w:multiLevelType w:val="hybridMultilevel"/>
+    <w:tmpl w:val="4B86A432"/>
+    <w:lvl w:ilvl="0" w:tplc="04130001">
+      <w:start w:val="1"/>
+      <w:numFmt w:val="bullet"/>
+      <w:lvlText w:val=""/>
+      <w:lvlJc w:val="left"/>
+      <w:pPr>
+        <w:ind w:left="720" w:hanging="360"/>
+      </w:pPr>
+      <w:rPr>
+        <w:rFonts w:ascii="Symbol" w:hAnsi="Symbol" w:hint="default"/>
+      </w:rPr>
+    </w:lvl>
+    <w:lvl w:ilvl="1" w:tplc="04130003" w:tentative="1">
+      <w:start w:val="1"/>
+      <w:numFmt w:val="bullet"/>
+      <w:lvlText w:val="o"/>
+      <w:lvlJc w:val="left"/>
+      <w:pPr>
+        <w:ind w:left="1440" w:hanging="360"/>
+      </w:pPr>
+      <w:rPr>
+        <w:rFonts w:ascii="Courier New" w:hAnsi="Courier New" w:cs="Courier New" w:hint="default"/>
+      </w:rPr>
+    </w:lvl>
+    <w:lvl w:ilvl="2" w:tplc="04130005" w:tentative="1">
+      <w:start w:val="1"/>
+      <w:numFmt w:val="bullet"/>
+      <w:lvlText w:val=""/>
+      <w:lvlJc w:val="left"/>
+      <w:pPr>
+        <w:ind w:left="2160" w:hanging="360"/>
+      </w:pPr>
+      <w:rPr>
+        <w:rFonts w:ascii="Wingdings" w:hAnsi="Wingdings" w:hint="default"/>
+      </w:rPr>
+    </w:lvl>
+    <w:lvl w:ilvl="3" w:tplc="04130001" w:tentative="1">
+      <w:start w:val="1"/>
+      <w:numFmt w:val="bullet"/>
+      <w:lvlText w:val=""/>
+      <w:lvlJc w:val="left"/>
+      <w:pPr>
+        <w:ind w:left="2880" w:hanging="360"/>
+      </w:pPr>
+      <w:rPr>
+        <w:rFonts w:ascii="Symbol" w:hAnsi="Symbol" w:hint="default"/>
+      </w:rPr>
+    </w:lvl>
+    <w:lvl w:ilvl="4" w:tplc="04130003" w:tentative="1">
+      <w:start w:val="1"/>
+      <w:numFmt w:val="bullet"/>
+      <w:lvlText w:val="o"/>
+      <w:lvlJc w:val="left"/>
+      <w:pPr>
+        <w:ind w:left="3600" w:hanging="360"/>
+      </w:pPr>
+      <w:rPr>
+        <w:rFonts w:ascii="Courier New" w:hAnsi="Courier New" w:cs="Courier New" w:hint="default"/>
+      </w:rPr>
+    </w:lvl>
+    <w:lvl w:ilvl="5" w:tplc="04130005" w:tentative="1">
+      <w:start w:val="1"/>
+      <w:numFmt w:val="bullet"/>
+      <w:lvlText w:val=""/>
+      <w:lvlJc w:val="left"/>
+      <w:pPr>
+        <w:ind w:left="4320" w:hanging="360"/>
+      </w:pPr>
+      <w:rPr>
+        <w:rFonts w:ascii="Wingdings" w:hAnsi="Wingdings" w:hint="default"/>
+      </w:rPr>
+    </w:lvl>
+    <w:lvl w:ilvl="6" w:tplc="04130001" w:tentative="1">
+      <w:start w:val="1"/>
+      <w:numFmt w:val="bullet"/>
+      <w:lvlText w:val=""/>
+      <w:lvlJc w:val="left"/>
+      <w:pPr>
+        <w:ind w:left="5040" w:hanging="360"/>
+      </w:pPr>
+      <w:rPr>
+        <w:rFonts w:ascii="Symbol" w:hAnsi="Symbol" w:hint="default"/>
+      </w:rPr>
+    </w:lvl>
+    <w:lvl w:ilvl="7" w:tplc="04130003" w:tentative="1">
+      <w:start w:val="1"/>
+      <w:numFmt w:val="bullet"/>
+      <w:lvlText w:val="o"/>
+      <w:lvlJc w:val="left"/>
+      <w:pPr>
+        <w:ind w:left="5760" w:hanging="360"/>
+      </w:pPr>
+      <w:rPr>
+        <w:rFonts w:ascii="Courier New" w:hAnsi="Courier New" w:cs="Courier New" w:hint="default"/>
+      </w:rPr>
+    </w:lvl>
+    <w:lvl w:ilvl="8" w:tplc="04130005" w:tentative="1">
+      <w:start w:val="1"/>
+      <w:numFmt w:val="bullet"/>
+      <w:lvlText w:val=""/>
+      <w:lvlJc w:val="left"/>
+      <w:pPr>
+        <w:ind w:left="6480" w:hanging="360"/>
+      </w:pPr>
+      <w:rPr>
+        <w:rFonts w:ascii="Wingdings" w:hAnsi="Wingdings" w:hint="default"/>
+      </w:rPr>
+    </w:lvl>
+  </w:abstractNum>
+  <w:abstractNum w:abstractNumId="1" w15:restartNumberingAfterBreak="0">
+    <w:nsid w:val="2DFD0F66"/>
+    <w:multiLevelType w:val="hybridMultilevel"/>
+    <w:tmpl w:val="CA664D18"/>
+    <w:lvl w:ilvl="0" w:tplc="04130001">
+      <w:start w:val="1"/>
+      <w:numFmt w:val="bullet"/>
+      <w:lvlText w:val=""/>
+      <w:lvlJc w:val="left"/>
+      <w:pPr>
+        <w:ind w:left="720" w:hanging="360"/>
+      </w:pPr>
+      <w:rPr>
+        <w:rFonts w:ascii="Symbol" w:hAnsi="Symbol" w:hint="default"/>
+      </w:rPr>
+    </w:lvl>
+    <w:lvl w:ilvl="1" w:tplc="04130003" w:tentative="1">
+      <w:start w:val="1"/>
+      <w:numFmt w:val="bullet"/>
+      <w:lvlText w:val="o"/>
+      <w:lvlJc w:val="left"/>
+      <w:pPr>
+        <w:ind w:left="1440" w:hanging="360"/>
+      </w:pPr>
+      <w:rPr>
+        <w:rFonts w:ascii="Courier New" w:hAnsi="Courier New" w:cs="Courier New" w:hint="default"/>
+      </w:rPr>
+    </w:lvl>
+    <w:lvl w:ilvl="2" w:tplc="04130005" w:tentative="1">
+      <w:start w:val="1"/>
+      <w:numFmt w:val="bullet"/>
+      <w:lvlText w:val=""/>
+      <w:lvlJc w:val="left"/>
+      <w:pPr>
+        <w:ind w:left="2160" w:hanging="360"/>
+      </w:pPr>
+      <w:rPr>
+        <w:rFonts w:ascii="Wingdings" w:hAnsi="Wingdings" w:hint="default"/>
+      </w:rPr>
+    </w:lvl>
+    <w:lvl w:ilvl="3" w:tplc="04130001" w:tentative="1">
+      <w:start w:val="1"/>
+      <w:numFmt w:val="bullet"/>
+      <w:lvlText w:val=""/>
+      <w:lvlJc w:val="left"/>
+      <w:pPr>
+        <w:ind w:left="2880" w:hanging="360"/>
+      </w:pPr>
+      <w:rPr>
+        <w:rFonts w:ascii="Symbol" w:hAnsi="Symbol" w:hint="default"/>
+      </w:rPr>
+    </w:lvl>
+    <w:lvl w:ilvl="4" w:tplc="04130003" w:tentative="1">
+      <w:start w:val="1"/>
+      <w:numFmt w:val="bullet"/>
+      <w:lvlText w:val="o"/>
+      <w:lvlJc w:val="left"/>
+      <w:pPr>
+        <w:ind w:left="3600" w:hanging="360"/>
+      </w:pPr>
+      <w:rPr>
+        <w:rFonts w:ascii="Courier New" w:hAnsi="Courier New" w:cs="Courier New" w:hint="default"/>
+      </w:rPr>
+    </w:lvl>
+    <w:lvl w:ilvl="5" w:tplc="04130005" w:tentative="1">
+      <w:start w:val="1"/>
+      <w:numFmt w:val="bullet"/>
+      <w:lvlText w:val=""/>
+      <w:lvlJc w:val="left"/>
+      <w:pPr>
+        <w:ind w:left="4320" w:hanging="360"/>
+      </w:pPr>
+      <w:rPr>
+        <w:rFonts w:ascii="Wingdings" w:hAnsi="Wingdings" w:hint="default"/>
+      </w:rPr>
+    </w:lvl>
+    <w:lvl w:ilvl="6" w:tplc="04130001" w:tentative="1">
+      <w:start w:val="1"/>
+      <w:numFmt w:val="bullet"/>
+      <w:lvlText w:val=""/>
+      <w:lvlJc w:val="left"/>
+      <w:pPr>
+        <w:ind w:left="5040" w:hanging="360"/>
+      </w:pPr>
+      <w:rPr>
+        <w:rFonts w:ascii="Symbol" w:hAnsi="Symbol" w:hint="default"/>
+      </w:rPr>
+    </w:lvl>
+    <w:lvl w:ilvl="7" w:tplc="04130003" w:tentative="1">
+      <w:start w:val="1"/>
+      <w:numFmt w:val="bullet"/>
+      <w:lvlText w:val="o"/>
+      <w:lvlJc w:val="left"/>
+      <w:pPr>
+        <w:ind w:left="5760" w:hanging="360"/>
+      </w:pPr>
+      <w:rPr>
+        <w:rFonts w:ascii="Courier New" w:hAnsi="Courier New" w:cs="Courier New" w:hint="default"/>
+      </w:rPr>
+    </w:lvl>
+    <w:lvl w:ilvl="8" w:tplc="04130005" w:tentative="1">
+      <w:start w:val="1"/>
+      <w:numFmt w:val="bullet"/>
+      <w:lvlText w:val=""/>
+      <w:lvlJc w:val="left"/>
+      <w:pPr>
+        <w:ind w:left="6480" w:hanging="360"/>
+      </w:pPr>
+      <w:rPr>
+        <w:rFonts w:ascii="Wingdings" w:hAnsi="Wingdings" w:hint="default"/>
+      </w:rPr>
+    </w:lvl>
+  </w:abstractNum>
+  <w:abstractNum w:abstractNumId="2" w15:restartNumberingAfterBreak="0">
     <w:nsid w:val="36F75AB9"/>
     <w:multiLevelType w:val="hybridMultilevel"/>
     <w:tmpl w:val="36E682F4"/>
@@ -1684,14 +2743,484 @@
       </w:rPr>
     </w:lvl>
   </w:abstractNum>
+  <w:abstractNum w:abstractNumId="3" w15:restartNumberingAfterBreak="0">
+    <w:nsid w:val="42464CA2"/>
+    <w:multiLevelType w:val="hybridMultilevel"/>
+    <w:tmpl w:val="738C30DE"/>
+    <w:lvl w:ilvl="0" w:tplc="04130001">
+      <w:start w:val="1"/>
+      <w:numFmt w:val="bullet"/>
+      <w:lvlText w:val=""/>
+      <w:lvlJc w:val="left"/>
+      <w:pPr>
+        <w:ind w:left="720" w:hanging="360"/>
+      </w:pPr>
+      <w:rPr>
+        <w:rFonts w:ascii="Symbol" w:hAnsi="Symbol" w:hint="default"/>
+      </w:rPr>
+    </w:lvl>
+    <w:lvl w:ilvl="1" w:tplc="04130003" w:tentative="1">
+      <w:start w:val="1"/>
+      <w:numFmt w:val="bullet"/>
+      <w:lvlText w:val="o"/>
+      <w:lvlJc w:val="left"/>
+      <w:pPr>
+        <w:ind w:left="1440" w:hanging="360"/>
+      </w:pPr>
+      <w:rPr>
+        <w:rFonts w:ascii="Courier New" w:hAnsi="Courier New" w:cs="Courier New" w:hint="default"/>
+      </w:rPr>
+    </w:lvl>
+    <w:lvl w:ilvl="2" w:tplc="04130005" w:tentative="1">
+      <w:start w:val="1"/>
+      <w:numFmt w:val="bullet"/>
+      <w:lvlText w:val=""/>
+      <w:lvlJc w:val="left"/>
+      <w:pPr>
+        <w:ind w:left="2160" w:hanging="360"/>
+      </w:pPr>
+      <w:rPr>
+        <w:rFonts w:ascii="Wingdings" w:hAnsi="Wingdings" w:hint="default"/>
+      </w:rPr>
+    </w:lvl>
+    <w:lvl w:ilvl="3" w:tplc="04130001" w:tentative="1">
+      <w:start w:val="1"/>
+      <w:numFmt w:val="bullet"/>
+      <w:lvlText w:val=""/>
+      <w:lvlJc w:val="left"/>
+      <w:pPr>
+        <w:ind w:left="2880" w:hanging="360"/>
+      </w:pPr>
+      <w:rPr>
+        <w:rFonts w:ascii="Symbol" w:hAnsi="Symbol" w:hint="default"/>
+      </w:rPr>
+    </w:lvl>
+    <w:lvl w:ilvl="4" w:tplc="04130003" w:tentative="1">
+      <w:start w:val="1"/>
+      <w:numFmt w:val="bullet"/>
+      <w:lvlText w:val="o"/>
+      <w:lvlJc w:val="left"/>
+      <w:pPr>
+        <w:ind w:left="3600" w:hanging="360"/>
+      </w:pPr>
+      <w:rPr>
+        <w:rFonts w:ascii="Courier New" w:hAnsi="Courier New" w:cs="Courier New" w:hint="default"/>
+      </w:rPr>
+    </w:lvl>
+    <w:lvl w:ilvl="5" w:tplc="04130005" w:tentative="1">
+      <w:start w:val="1"/>
+      <w:numFmt w:val="bullet"/>
+      <w:lvlText w:val=""/>
+      <w:lvlJc w:val="left"/>
+      <w:pPr>
+        <w:ind w:left="4320" w:hanging="360"/>
+      </w:pPr>
+      <w:rPr>
+        <w:rFonts w:ascii="Wingdings" w:hAnsi="Wingdings" w:hint="default"/>
+      </w:rPr>
+    </w:lvl>
+    <w:lvl w:ilvl="6" w:tplc="04130001" w:tentative="1">
+      <w:start w:val="1"/>
+      <w:numFmt w:val="bullet"/>
+      <w:lvlText w:val=""/>
+      <w:lvlJc w:val="left"/>
+      <w:pPr>
+        <w:ind w:left="5040" w:hanging="360"/>
+      </w:pPr>
+      <w:rPr>
+        <w:rFonts w:ascii="Symbol" w:hAnsi="Symbol" w:hint="default"/>
+      </w:rPr>
+    </w:lvl>
+    <w:lvl w:ilvl="7" w:tplc="04130003" w:tentative="1">
+      <w:start w:val="1"/>
+      <w:numFmt w:val="bullet"/>
+      <w:lvlText w:val="o"/>
+      <w:lvlJc w:val="left"/>
+      <w:pPr>
+        <w:ind w:left="5760" w:hanging="360"/>
+      </w:pPr>
+      <w:rPr>
+        <w:rFonts w:ascii="Courier New" w:hAnsi="Courier New" w:cs="Courier New" w:hint="default"/>
+      </w:rPr>
+    </w:lvl>
+    <w:lvl w:ilvl="8" w:tplc="04130005" w:tentative="1">
+      <w:start w:val="1"/>
+      <w:numFmt w:val="bullet"/>
+      <w:lvlText w:val=""/>
+      <w:lvlJc w:val="left"/>
+      <w:pPr>
+        <w:ind w:left="6480" w:hanging="360"/>
+      </w:pPr>
+      <w:rPr>
+        <w:rFonts w:ascii="Wingdings" w:hAnsi="Wingdings" w:hint="default"/>
+      </w:rPr>
+    </w:lvl>
+  </w:abstractNum>
+  <w:abstractNum w:abstractNumId="4" w15:restartNumberingAfterBreak="0">
+    <w:nsid w:val="6EAB6A4D"/>
+    <w:multiLevelType w:val="hybridMultilevel"/>
+    <w:tmpl w:val="CF7EAFBC"/>
+    <w:lvl w:ilvl="0" w:tplc="04130001">
+      <w:start w:val="1"/>
+      <w:numFmt w:val="bullet"/>
+      <w:lvlText w:val=""/>
+      <w:lvlJc w:val="left"/>
+      <w:pPr>
+        <w:ind w:left="720" w:hanging="360"/>
+      </w:pPr>
+      <w:rPr>
+        <w:rFonts w:ascii="Symbol" w:hAnsi="Symbol" w:hint="default"/>
+      </w:rPr>
+    </w:lvl>
+    <w:lvl w:ilvl="1" w:tplc="04130003" w:tentative="1">
+      <w:start w:val="1"/>
+      <w:numFmt w:val="bullet"/>
+      <w:lvlText w:val="o"/>
+      <w:lvlJc w:val="left"/>
+      <w:pPr>
+        <w:ind w:left="1440" w:hanging="360"/>
+      </w:pPr>
+      <w:rPr>
+        <w:rFonts w:ascii="Courier New" w:hAnsi="Courier New" w:cs="Courier New" w:hint="default"/>
+      </w:rPr>
+    </w:lvl>
+    <w:lvl w:ilvl="2" w:tplc="04130005" w:tentative="1">
+      <w:start w:val="1"/>
+      <w:numFmt w:val="bullet"/>
+      <w:lvlText w:val=""/>
+      <w:lvlJc w:val="left"/>
+      <w:pPr>
+        <w:ind w:left="2160" w:hanging="360"/>
+      </w:pPr>
+      <w:rPr>
+        <w:rFonts w:ascii="Wingdings" w:hAnsi="Wingdings" w:hint="default"/>
+      </w:rPr>
+    </w:lvl>
+    <w:lvl w:ilvl="3" w:tplc="04130001" w:tentative="1">
+      <w:start w:val="1"/>
+      <w:numFmt w:val="bullet"/>
+      <w:lvlText w:val=""/>
+      <w:lvlJc w:val="left"/>
+      <w:pPr>
+        <w:ind w:left="2880" w:hanging="360"/>
+      </w:pPr>
+      <w:rPr>
+        <w:rFonts w:ascii="Symbol" w:hAnsi="Symbol" w:hint="default"/>
+      </w:rPr>
+    </w:lvl>
+    <w:lvl w:ilvl="4" w:tplc="04130003" w:tentative="1">
+      <w:start w:val="1"/>
+      <w:numFmt w:val="bullet"/>
+      <w:lvlText w:val="o"/>
+      <w:lvlJc w:val="left"/>
+      <w:pPr>
+        <w:ind w:left="3600" w:hanging="360"/>
+      </w:pPr>
+      <w:rPr>
+        <w:rFonts w:ascii="Courier New" w:hAnsi="Courier New" w:cs="Courier New" w:hint="default"/>
+      </w:rPr>
+    </w:lvl>
+    <w:lvl w:ilvl="5" w:tplc="04130005" w:tentative="1">
+      <w:start w:val="1"/>
+      <w:numFmt w:val="bullet"/>
+      <w:lvlText w:val=""/>
+      <w:lvlJc w:val="left"/>
+      <w:pPr>
+        <w:ind w:left="4320" w:hanging="360"/>
+      </w:pPr>
+      <w:rPr>
+        <w:rFonts w:ascii="Wingdings" w:hAnsi="Wingdings" w:hint="default"/>
+      </w:rPr>
+    </w:lvl>
+    <w:lvl w:ilvl="6" w:tplc="04130001" w:tentative="1">
+      <w:start w:val="1"/>
+      <w:numFmt w:val="bullet"/>
+      <w:lvlText w:val=""/>
+      <w:lvlJc w:val="left"/>
+      <w:pPr>
+        <w:ind w:left="5040" w:hanging="360"/>
+      </w:pPr>
+      <w:rPr>
+        <w:rFonts w:ascii="Symbol" w:hAnsi="Symbol" w:hint="default"/>
+      </w:rPr>
+    </w:lvl>
+    <w:lvl w:ilvl="7" w:tplc="04130003" w:tentative="1">
+      <w:start w:val="1"/>
+      <w:numFmt w:val="bullet"/>
+      <w:lvlText w:val="o"/>
+      <w:lvlJc w:val="left"/>
+      <w:pPr>
+        <w:ind w:left="5760" w:hanging="360"/>
+      </w:pPr>
+      <w:rPr>
+        <w:rFonts w:ascii="Courier New" w:hAnsi="Courier New" w:cs="Courier New" w:hint="default"/>
+      </w:rPr>
+    </w:lvl>
+    <w:lvl w:ilvl="8" w:tplc="04130005" w:tentative="1">
+      <w:start w:val="1"/>
+      <w:numFmt w:val="bullet"/>
+      <w:lvlText w:val=""/>
+      <w:lvlJc w:val="left"/>
+      <w:pPr>
+        <w:ind w:left="6480" w:hanging="360"/>
+      </w:pPr>
+      <w:rPr>
+        <w:rFonts w:ascii="Wingdings" w:hAnsi="Wingdings" w:hint="default"/>
+      </w:rPr>
+    </w:lvl>
+  </w:abstractNum>
+  <w:abstractNum w:abstractNumId="5" w15:restartNumberingAfterBreak="0">
+    <w:nsid w:val="7B344BED"/>
+    <w:multiLevelType w:val="hybridMultilevel"/>
+    <w:tmpl w:val="09205232"/>
+    <w:lvl w:ilvl="0" w:tplc="04130001">
+      <w:start w:val="1"/>
+      <w:numFmt w:val="bullet"/>
+      <w:lvlText w:val=""/>
+      <w:lvlJc w:val="left"/>
+      <w:pPr>
+        <w:ind w:left="720" w:hanging="360"/>
+      </w:pPr>
+      <w:rPr>
+        <w:rFonts w:ascii="Symbol" w:hAnsi="Symbol" w:hint="default"/>
+      </w:rPr>
+    </w:lvl>
+    <w:lvl w:ilvl="1" w:tplc="04130003" w:tentative="1">
+      <w:start w:val="1"/>
+      <w:numFmt w:val="bullet"/>
+      <w:lvlText w:val="o"/>
+      <w:lvlJc w:val="left"/>
+      <w:pPr>
+        <w:ind w:left="1440" w:hanging="360"/>
+      </w:pPr>
+      <w:rPr>
+        <w:rFonts w:ascii="Courier New" w:hAnsi="Courier New" w:cs="Courier New" w:hint="default"/>
+      </w:rPr>
+    </w:lvl>
+    <w:lvl w:ilvl="2" w:tplc="04130005" w:tentative="1">
+      <w:start w:val="1"/>
+      <w:numFmt w:val="bullet"/>
+      <w:lvlText w:val=""/>
+      <w:lvlJc w:val="left"/>
+      <w:pPr>
+        <w:ind w:left="2160" w:hanging="360"/>
+      </w:pPr>
+      <w:rPr>
+        <w:rFonts w:ascii="Wingdings" w:hAnsi="Wingdings" w:hint="default"/>
+      </w:rPr>
+    </w:lvl>
+    <w:lvl w:ilvl="3" w:tplc="04130001" w:tentative="1">
+      <w:start w:val="1"/>
+      <w:numFmt w:val="bullet"/>
+      <w:lvlText w:val=""/>
+      <w:lvlJc w:val="left"/>
+      <w:pPr>
+        <w:ind w:left="2880" w:hanging="360"/>
+      </w:pPr>
+      <w:rPr>
+        <w:rFonts w:ascii="Symbol" w:hAnsi="Symbol" w:hint="default"/>
+      </w:rPr>
+    </w:lvl>
+    <w:lvl w:ilvl="4" w:tplc="04130003" w:tentative="1">
+      <w:start w:val="1"/>
+      <w:numFmt w:val="bullet"/>
+      <w:lvlText w:val="o"/>
+      <w:lvlJc w:val="left"/>
+      <w:pPr>
+        <w:ind w:left="3600" w:hanging="360"/>
+      </w:pPr>
+      <w:rPr>
+        <w:rFonts w:ascii="Courier New" w:hAnsi="Courier New" w:cs="Courier New" w:hint="default"/>
+      </w:rPr>
+    </w:lvl>
+    <w:lvl w:ilvl="5" w:tplc="04130005" w:tentative="1">
+      <w:start w:val="1"/>
+      <w:numFmt w:val="bullet"/>
+      <w:lvlText w:val=""/>
+      <w:lvlJc w:val="left"/>
+      <w:pPr>
+        <w:ind w:left="4320" w:hanging="360"/>
+      </w:pPr>
+      <w:rPr>
+        <w:rFonts w:ascii="Wingdings" w:hAnsi="Wingdings" w:hint="default"/>
+      </w:rPr>
+    </w:lvl>
+    <w:lvl w:ilvl="6" w:tplc="04130001" w:tentative="1">
+      <w:start w:val="1"/>
+      <w:numFmt w:val="bullet"/>
+      <w:lvlText w:val=""/>
+      <w:lvlJc w:val="left"/>
+      <w:pPr>
+        <w:ind w:left="5040" w:hanging="360"/>
+      </w:pPr>
+      <w:rPr>
+        <w:rFonts w:ascii="Symbol" w:hAnsi="Symbol" w:hint="default"/>
+      </w:rPr>
+    </w:lvl>
+    <w:lvl w:ilvl="7" w:tplc="04130003" w:tentative="1">
+      <w:start w:val="1"/>
+      <w:numFmt w:val="bullet"/>
+      <w:lvlText w:val="o"/>
+      <w:lvlJc w:val="left"/>
+      <w:pPr>
+        <w:ind w:left="5760" w:hanging="360"/>
+      </w:pPr>
+      <w:rPr>
+        <w:rFonts w:ascii="Courier New" w:hAnsi="Courier New" w:cs="Courier New" w:hint="default"/>
+      </w:rPr>
+    </w:lvl>
+    <w:lvl w:ilvl="8" w:tplc="04130005" w:tentative="1">
+      <w:start w:val="1"/>
+      <w:numFmt w:val="bullet"/>
+      <w:lvlText w:val=""/>
+      <w:lvlJc w:val="left"/>
+      <w:pPr>
+        <w:ind w:left="6480" w:hanging="360"/>
+      </w:pPr>
+      <w:rPr>
+        <w:rFonts w:ascii="Wingdings" w:hAnsi="Wingdings" w:hint="default"/>
+      </w:rPr>
+    </w:lvl>
+  </w:abstractNum>
+  <w:abstractNum w:abstractNumId="6" w15:restartNumberingAfterBreak="0">
+    <w:nsid w:val="7FF64851"/>
+    <w:multiLevelType w:val="hybridMultilevel"/>
+    <w:tmpl w:val="1A0CBA92"/>
+    <w:lvl w:ilvl="0" w:tplc="04130001">
+      <w:start w:val="1"/>
+      <w:numFmt w:val="bullet"/>
+      <w:lvlText w:val=""/>
+      <w:lvlJc w:val="left"/>
+      <w:pPr>
+        <w:ind w:left="720" w:hanging="360"/>
+      </w:pPr>
+      <w:rPr>
+        <w:rFonts w:ascii="Symbol" w:hAnsi="Symbol" w:hint="default"/>
+      </w:rPr>
+    </w:lvl>
+    <w:lvl w:ilvl="1" w:tplc="04130003" w:tentative="1">
+      <w:start w:val="1"/>
+      <w:numFmt w:val="bullet"/>
+      <w:lvlText w:val="o"/>
+      <w:lvlJc w:val="left"/>
+      <w:pPr>
+        <w:ind w:left="1440" w:hanging="360"/>
+      </w:pPr>
+      <w:rPr>
+        <w:rFonts w:ascii="Courier New" w:hAnsi="Courier New" w:cs="Courier New" w:hint="default"/>
+      </w:rPr>
+    </w:lvl>
+    <w:lvl w:ilvl="2" w:tplc="04130005" w:tentative="1">
+      <w:start w:val="1"/>
+      <w:numFmt w:val="bullet"/>
+      <w:lvlText w:val=""/>
+      <w:lvlJc w:val="left"/>
+      <w:pPr>
+        <w:ind w:left="2160" w:hanging="360"/>
+      </w:pPr>
+      <w:rPr>
+        <w:rFonts w:ascii="Wingdings" w:hAnsi="Wingdings" w:hint="default"/>
+      </w:rPr>
+    </w:lvl>
+    <w:lvl w:ilvl="3" w:tplc="04130001" w:tentative="1">
+      <w:start w:val="1"/>
+      <w:numFmt w:val="bullet"/>
+      <w:lvlText w:val=""/>
+      <w:lvlJc w:val="left"/>
+      <w:pPr>
+        <w:ind w:left="2880" w:hanging="360"/>
+      </w:pPr>
+      <w:rPr>
+        <w:rFonts w:ascii="Symbol" w:hAnsi="Symbol" w:hint="default"/>
+      </w:rPr>
+    </w:lvl>
+    <w:lvl w:ilvl="4" w:tplc="04130003" w:tentative="1">
+      <w:start w:val="1"/>
+      <w:numFmt w:val="bullet"/>
+      <w:lvlText w:val="o"/>
+      <w:lvlJc w:val="left"/>
+      <w:pPr>
+        <w:ind w:left="3600" w:hanging="360"/>
+      </w:pPr>
+      <w:rPr>
+        <w:rFonts w:ascii="Courier New" w:hAnsi="Courier New" w:cs="Courier New" w:hint="default"/>
+      </w:rPr>
+    </w:lvl>
+    <w:lvl w:ilvl="5" w:tplc="04130005" w:tentative="1">
+      <w:start w:val="1"/>
+      <w:numFmt w:val="bullet"/>
+      <w:lvlText w:val=""/>
+      <w:lvlJc w:val="left"/>
+      <w:pPr>
+        <w:ind w:left="4320" w:hanging="360"/>
+      </w:pPr>
+      <w:rPr>
+        <w:rFonts w:ascii="Wingdings" w:hAnsi="Wingdings" w:hint="default"/>
+      </w:rPr>
+    </w:lvl>
+    <w:lvl w:ilvl="6" w:tplc="04130001" w:tentative="1">
+      <w:start w:val="1"/>
+      <w:numFmt w:val="bullet"/>
+      <w:lvlText w:val=""/>
+      <w:lvlJc w:val="left"/>
+      <w:pPr>
+        <w:ind w:left="5040" w:hanging="360"/>
+      </w:pPr>
+      <w:rPr>
+        <w:rFonts w:ascii="Symbol" w:hAnsi="Symbol" w:hint="default"/>
+      </w:rPr>
+    </w:lvl>
+    <w:lvl w:ilvl="7" w:tplc="04130003" w:tentative="1">
+      <w:start w:val="1"/>
+      <w:numFmt w:val="bullet"/>
+      <w:lvlText w:val="o"/>
+      <w:lvlJc w:val="left"/>
+      <w:pPr>
+        <w:ind w:left="5760" w:hanging="360"/>
+      </w:pPr>
+      <w:rPr>
+        <w:rFonts w:ascii="Courier New" w:hAnsi="Courier New" w:cs="Courier New" w:hint="default"/>
+      </w:rPr>
+    </w:lvl>
+    <w:lvl w:ilvl="8" w:tplc="04130005" w:tentative="1">
+      <w:start w:val="1"/>
+      <w:numFmt w:val="bullet"/>
+      <w:lvlText w:val=""/>
+      <w:lvlJc w:val="left"/>
+      <w:pPr>
+        <w:ind w:left="6480" w:hanging="360"/>
+      </w:pPr>
+      <w:rPr>
+        <w:rFonts w:ascii="Wingdings" w:hAnsi="Wingdings" w:hint="default"/>
+      </w:rPr>
+    </w:lvl>
+  </w:abstractNum>
   <w:num w:numId="1">
+    <w:abstractNumId w:val="2"/>
+  </w:num>
+  <w:num w:numId="2">
+    <w:abstractNumId w:val="6"/>
+  </w:num>
+  <w:num w:numId="3">
     <w:abstractNumId w:val="0"/>
+  </w:num>
+  <w:num w:numId="4">
+    <w:abstractNumId w:val="4"/>
+  </w:num>
+  <w:num w:numId="5">
+    <w:abstractNumId w:val="5"/>
+  </w:num>
+  <w:num w:numId="6">
+    <w:abstractNumId w:val="1"/>
+  </w:num>
+  <w:num w:numId="7">
+    <w:abstractNumId w:val="3"/>
   </w:num>
 </w:numbering>
 </file>
 
 <file path=word/styles.xml><?xml version="1.0" encoding="utf-8"?>
-<w:styles xmlns:mc="http://schemas.openxmlformats.org/markup-compatibility/2006" xmlns:r="http://schemas.openxmlformats.org/officeDocument/2006/relationships" xmlns:w="http://schemas.openxmlformats.org/wordprocessingml/2006/main" xmlns:w14="http://schemas.microsoft.com/office/word/2010/wordml" xmlns:w15="http://schemas.microsoft.com/office/word/2012/wordml" xmlns:w16cid="http://schemas.microsoft.com/office/word/2016/wordml/cid" xmlns:w16se="http://schemas.microsoft.com/office/word/2015/wordml/symex" mc:Ignorable="w14 w15 w16se w16cid">
+<w:styles xmlns:mc="http://schemas.openxmlformats.org/markup-compatibility/2006" xmlns:r="http://schemas.openxmlformats.org/officeDocument/2006/relationships" xmlns:w="http://schemas.openxmlformats.org/wordprocessingml/2006/main" xmlns:w14="http://schemas.microsoft.com/office/word/2010/wordml" xmlns:w15="http://schemas.microsoft.com/office/word/2012/wordml" xmlns:w16cex="http://schemas.microsoft.com/office/word/2018/wordml/cex" xmlns:w16cid="http://schemas.microsoft.com/office/word/2016/wordml/cid" xmlns:w16="http://schemas.microsoft.com/office/word/2018/wordml" xmlns:w16se="http://schemas.microsoft.com/office/word/2015/wordml/symex" mc:Ignorable="w14 w15 w16se w16cid w16 w16cex">
   <w:docDefaults>
     <w:rPrDefault>
       <w:rPr>
@@ -2085,15 +3614,15 @@
     <w:lsdException w:name="Unresolved Mention" w:semiHidden="1" w:unhideWhenUsed="1"/>
     <w:lsdException w:name="Smart Link" w:semiHidden="1" w:unhideWhenUsed="1"/>
   </w:latentStyles>
-  <w:style w:type="paragraph" w:default="1" w:styleId="Standaard">
+  <w:style w:type="paragraph" w:default="1" w:styleId="Normal">
     <w:name w:val="Normal"/>
     <w:qFormat/>
   </w:style>
-  <w:style w:type="paragraph" w:styleId="Kop1">
+  <w:style w:type="paragraph" w:styleId="Heading1">
     <w:name w:val="heading 1"/>
-    <w:basedOn w:val="Standaard"/>
-    <w:next w:val="Standaard"/>
-    <w:link w:val="Kop1Char"/>
+    <w:basedOn w:val="Normal"/>
+    <w:next w:val="Normal"/>
+    <w:link w:val="Heading1Char"/>
     <w:uiPriority w:val="9"/>
     <w:qFormat/>
     <w:rsid w:val="00B3422D"/>
@@ -2110,11 +3639,11 @@
       <w:szCs w:val="32"/>
     </w:rPr>
   </w:style>
-  <w:style w:type="paragraph" w:styleId="Kop2">
+  <w:style w:type="paragraph" w:styleId="Heading2">
     <w:name w:val="heading 2"/>
-    <w:basedOn w:val="Standaard"/>
-    <w:next w:val="Standaard"/>
-    <w:link w:val="Kop2Char"/>
+    <w:basedOn w:val="Normal"/>
+    <w:next w:val="Normal"/>
+    <w:link w:val="Heading2Char"/>
     <w:uiPriority w:val="9"/>
     <w:unhideWhenUsed/>
     <w:qFormat/>
@@ -2132,11 +3661,11 @@
       <w:szCs w:val="26"/>
     </w:rPr>
   </w:style>
-  <w:style w:type="paragraph" w:styleId="Kop3">
+  <w:style w:type="paragraph" w:styleId="Heading3">
     <w:name w:val="heading 3"/>
-    <w:basedOn w:val="Standaard"/>
-    <w:next w:val="Standaard"/>
-    <w:link w:val="Kop3Char"/>
+    <w:basedOn w:val="Normal"/>
+    <w:next w:val="Normal"/>
+    <w:link w:val="Heading3Char"/>
     <w:uiPriority w:val="9"/>
     <w:unhideWhenUsed/>
     <w:qFormat/>
@@ -2154,13 +3683,13 @@
       <w:szCs w:val="24"/>
     </w:rPr>
   </w:style>
-  <w:style w:type="character" w:default="1" w:styleId="Standaardalinea-lettertype">
+  <w:style w:type="character" w:default="1" w:styleId="DefaultParagraphFont">
     <w:name w:val="Default Paragraph Font"/>
     <w:uiPriority w:val="1"/>
     <w:semiHidden/>
     <w:unhideWhenUsed/>
   </w:style>
-  <w:style w:type="table" w:default="1" w:styleId="Standaardtabel">
+  <w:style w:type="table" w:default="1" w:styleId="TableNormal">
     <w:name w:val="Normal Table"/>
     <w:uiPriority w:val="99"/>
     <w:semiHidden/>
@@ -2175,17 +3704,17 @@
       </w:tblCellMar>
     </w:tblPr>
   </w:style>
-  <w:style w:type="numbering" w:default="1" w:styleId="Geenlijst">
+  <w:style w:type="numbering" w:default="1" w:styleId="NoList">
     <w:name w:val="No List"/>
     <w:uiPriority w:val="99"/>
     <w:semiHidden/>
     <w:unhideWhenUsed/>
   </w:style>
-  <w:style w:type="paragraph" w:styleId="Titel">
+  <w:style w:type="paragraph" w:styleId="Title">
     <w:name w:val="Title"/>
-    <w:basedOn w:val="Standaard"/>
-    <w:next w:val="Standaard"/>
-    <w:link w:val="TitelChar"/>
+    <w:basedOn w:val="Normal"/>
+    <w:next w:val="Normal"/>
+    <w:link w:val="TitleChar"/>
     <w:uiPriority w:val="10"/>
     <w:qFormat/>
     <w:rsid w:val="00B3422D"/>
@@ -2201,10 +3730,10 @@
       <w:szCs w:val="56"/>
     </w:rPr>
   </w:style>
-  <w:style w:type="character" w:customStyle="1" w:styleId="TitelChar">
-    <w:name w:val="Titel Char"/>
-    <w:basedOn w:val="Standaardalinea-lettertype"/>
-    <w:link w:val="Titel"/>
+  <w:style w:type="character" w:customStyle="1" w:styleId="TitleChar">
+    <w:name w:val="Title Char"/>
+    <w:basedOn w:val="DefaultParagraphFont"/>
+    <w:link w:val="Title"/>
     <w:uiPriority w:val="10"/>
     <w:rsid w:val="00B3422D"/>
     <w:rPr>
@@ -2215,11 +3744,11 @@
       <w:szCs w:val="56"/>
     </w:rPr>
   </w:style>
-  <w:style w:type="paragraph" w:styleId="Ondertitel">
+  <w:style w:type="paragraph" w:styleId="Subtitle">
     <w:name w:val="Subtitle"/>
-    <w:basedOn w:val="Standaard"/>
-    <w:next w:val="Standaard"/>
-    <w:link w:val="OndertitelChar"/>
+    <w:basedOn w:val="Normal"/>
+    <w:next w:val="Normal"/>
+    <w:link w:val="SubtitleChar"/>
     <w:uiPriority w:val="11"/>
     <w:qFormat/>
     <w:rsid w:val="00B3422D"/>
@@ -2234,10 +3763,10 @@
       <w:spacing w:val="15"/>
     </w:rPr>
   </w:style>
-  <w:style w:type="character" w:customStyle="1" w:styleId="OndertitelChar">
-    <w:name w:val="Ondertitel Char"/>
-    <w:basedOn w:val="Standaardalinea-lettertype"/>
-    <w:link w:val="Ondertitel"/>
+  <w:style w:type="character" w:customStyle="1" w:styleId="SubtitleChar">
+    <w:name w:val="Subtitle Char"/>
+    <w:basedOn w:val="DefaultParagraphFont"/>
+    <w:link w:val="Subtitle"/>
     <w:uiPriority w:val="11"/>
     <w:rsid w:val="00B3422D"/>
     <w:rPr>
@@ -2246,10 +3775,10 @@
       <w:spacing w:val="15"/>
     </w:rPr>
   </w:style>
-  <w:style w:type="paragraph" w:styleId="Koptekst">
+  <w:style w:type="paragraph" w:styleId="Header">
     <w:name w:val="header"/>
-    <w:basedOn w:val="Standaard"/>
-    <w:link w:val="KoptekstChar"/>
+    <w:basedOn w:val="Normal"/>
+    <w:link w:val="HeaderChar"/>
     <w:uiPriority w:val="99"/>
     <w:unhideWhenUsed/>
     <w:rsid w:val="00B3422D"/>
@@ -2261,17 +3790,17 @@
       <w:spacing w:after="0" w:line="240" w:lineRule="auto"/>
     </w:pPr>
   </w:style>
-  <w:style w:type="character" w:customStyle="1" w:styleId="KoptekstChar">
-    <w:name w:val="Koptekst Char"/>
-    <w:basedOn w:val="Standaardalinea-lettertype"/>
-    <w:link w:val="Koptekst"/>
+  <w:style w:type="character" w:customStyle="1" w:styleId="HeaderChar">
+    <w:name w:val="Header Char"/>
+    <w:basedOn w:val="DefaultParagraphFont"/>
+    <w:link w:val="Header"/>
     <w:uiPriority w:val="99"/>
     <w:rsid w:val="00B3422D"/>
   </w:style>
-  <w:style w:type="paragraph" w:styleId="Voettekst">
+  <w:style w:type="paragraph" w:styleId="Footer">
     <w:name w:val="footer"/>
-    <w:basedOn w:val="Standaard"/>
-    <w:link w:val="VoettekstChar"/>
+    <w:basedOn w:val="Normal"/>
+    <w:link w:val="FooterChar"/>
     <w:uiPriority w:val="99"/>
     <w:unhideWhenUsed/>
     <w:rsid w:val="00B3422D"/>
@@ -2283,16 +3812,16 @@
       <w:spacing w:after="0" w:line="240" w:lineRule="auto"/>
     </w:pPr>
   </w:style>
-  <w:style w:type="character" w:customStyle="1" w:styleId="VoettekstChar">
-    <w:name w:val="Voettekst Char"/>
-    <w:basedOn w:val="Standaardalinea-lettertype"/>
-    <w:link w:val="Voettekst"/>
+  <w:style w:type="character" w:customStyle="1" w:styleId="FooterChar">
+    <w:name w:val="Footer Char"/>
+    <w:basedOn w:val="DefaultParagraphFont"/>
+    <w:link w:val="Footer"/>
     <w:uiPriority w:val="99"/>
     <w:rsid w:val="00B3422D"/>
   </w:style>
-  <w:style w:type="character" w:styleId="Intensievebenadrukking">
+  <w:style w:type="character" w:styleId="IntenseEmphasis">
     <w:name w:val="Intense Emphasis"/>
-    <w:basedOn w:val="Standaardalinea-lettertype"/>
+    <w:basedOn w:val="DefaultParagraphFont"/>
     <w:uiPriority w:val="21"/>
     <w:qFormat/>
     <w:rsid w:val="00B3422D"/>
@@ -2302,10 +3831,10 @@
       <w:color w:val="4472C4" w:themeColor="accent1"/>
     </w:rPr>
   </w:style>
-  <w:style w:type="character" w:customStyle="1" w:styleId="Kop1Char">
-    <w:name w:val="Kop 1 Char"/>
-    <w:basedOn w:val="Standaardalinea-lettertype"/>
-    <w:link w:val="Kop1"/>
+  <w:style w:type="character" w:customStyle="1" w:styleId="Heading1Char">
+    <w:name w:val="Heading 1 Char"/>
+    <w:basedOn w:val="DefaultParagraphFont"/>
+    <w:link w:val="Heading1"/>
     <w:uiPriority w:val="9"/>
     <w:rsid w:val="00B3422D"/>
     <w:rPr>
@@ -2315,10 +3844,10 @@
       <w:szCs w:val="32"/>
     </w:rPr>
   </w:style>
-  <w:style w:type="character" w:customStyle="1" w:styleId="Kop2Char">
-    <w:name w:val="Kop 2 Char"/>
-    <w:basedOn w:val="Standaardalinea-lettertype"/>
-    <w:link w:val="Kop2"/>
+  <w:style w:type="character" w:customStyle="1" w:styleId="Heading2Char">
+    <w:name w:val="Heading 2 Char"/>
+    <w:basedOn w:val="DefaultParagraphFont"/>
+    <w:link w:val="Heading2"/>
     <w:uiPriority w:val="9"/>
     <w:rsid w:val="00B3422D"/>
     <w:rPr>
@@ -2328,7 +3857,7 @@
       <w:szCs w:val="26"/>
     </w:rPr>
   </w:style>
-  <w:style w:type="paragraph" w:styleId="Geenafstand">
+  <w:style w:type="paragraph" w:styleId="NoSpacing">
     <w:name w:val="No Spacing"/>
     <w:uiPriority w:val="1"/>
     <w:qFormat/>
@@ -2337,10 +3866,10 @@
       <w:spacing w:after="0" w:line="240" w:lineRule="auto"/>
     </w:pPr>
   </w:style>
-  <w:style w:type="character" w:customStyle="1" w:styleId="Kop3Char">
-    <w:name w:val="Kop 3 Char"/>
-    <w:basedOn w:val="Standaardalinea-lettertype"/>
-    <w:link w:val="Kop3"/>
+  <w:style w:type="character" w:customStyle="1" w:styleId="Heading3Char">
+    <w:name w:val="Heading 3 Char"/>
+    <w:basedOn w:val="DefaultParagraphFont"/>
+    <w:link w:val="Heading3"/>
     <w:uiPriority w:val="9"/>
     <w:rsid w:val="00445CAF"/>
     <w:rPr>
@@ -2350,9 +3879,9 @@
       <w:szCs w:val="24"/>
     </w:rPr>
   </w:style>
-  <w:style w:type="paragraph" w:styleId="Lijstalinea">
+  <w:style w:type="paragraph" w:styleId="ListParagraph">
     <w:name w:val="List Paragraph"/>
-    <w:basedOn w:val="Standaard"/>
+    <w:basedOn w:val="Normal"/>
     <w:uiPriority w:val="34"/>
     <w:qFormat/>
     <w:rsid w:val="00AA3F3E"/>

</xml_diff>